<commit_message>
Revisiones de documentos Jonatan
</commit_message>
<xml_diff>
--- a/segundaEntrega/DiseñoPremPruebasUsabilidad_BachesApp.docx
+++ b/segundaEntrega/DiseñoPremPruebasUsabilidad_BachesApp.docx
@@ -1,49 +1,25 @@
 
 <file path=word/document.xml><?xml version="1.0" encoding="utf-8"?>
-<w:document xmlns:wpc="http://schemas.microsoft.com/office/word/2010/wordprocessingCanvas" xmlns:cx="http://schemas.microsoft.com/office/drawing/2014/chartex" xmlns:cx1="http://schemas.microsoft.com/office/drawing/2015/9/8/chartex" xmlns:cx2="http://schemas.microsoft.com/office/drawing/2015/10/21/chartex" xmlns:cx3="http://schemas.microsoft.com/office/drawing/2016/5/9/chartex" xmlns:cx4="http://schemas.microsoft.com/office/drawing/2016/5/10/chartex" xmlns:cx5="http://schemas.microsoft.com/office/drawing/2016/5/11/chartex" xmlns:cx6="http://schemas.microsoft.com/office/drawing/2016/5/12/chartex" xmlns:cx7="http://schemas.microsoft.com/office/drawing/2016/5/13/chartex" xmlns:cx8="http://schemas.microsoft.com/office/drawing/2016/5/14/chartex" xmlns:mc="http://schemas.openxmlformats.org/markup-compatibility/2006" xmlns:aink="http://schemas.microsoft.com/office/drawing/2016/ink" xmlns:am3d="http://schemas.microsoft.com/office/drawing/2017/model3d" xmlns:o="urn:schemas-microsoft-com:office:office" xmlns:oel="http://schemas.microsoft.com/office/2019/extlst" xmlns:r="http://schemas.openxmlformats.org/officeDocument/2006/relationships" xmlns:m="http://schemas.openxmlformats.org/officeDocument/2006/math" xmlns:v="urn:schemas-microsoft-com:vml" xmlns:wp14="http://schemas.microsoft.com/office/word/2010/wordprocessingDrawing" xmlns:wp="http://schemas.openxmlformats.org/drawingml/2006/wordprocessingDrawing" xmlns:w10="urn:schemas-microsoft-com:office:word" xmlns:w="http://schemas.openxmlformats.org/wordprocessingml/2006/main" xmlns:w14="http://schemas.microsoft.com/office/word/2010/wordml" xmlns:w15="http://schemas.microsoft.com/office/word/2012/wordml" xmlns:w16cex="http://schemas.microsoft.com/office/word/2018/wordml/cex" xmlns:w16cid="http://schemas.microsoft.com/office/word/2016/wordml/cid" xmlns:w16="http://schemas.microsoft.com/office/word/2018/wordml" xmlns:w16sdtdh="http://schemas.microsoft.com/office/word/2020/wordml/sdtdatahash" xmlns:w16se="http://schemas.microsoft.com/office/word/2015/wordml/symex" xmlns:wpg="http://schemas.microsoft.com/office/word/2010/wordprocessingGroup" xmlns:wpi="http://schemas.microsoft.com/office/word/2010/wordprocessingInk" xmlns:wne="http://schemas.microsoft.com/office/word/2006/wordml" xmlns:wps="http://schemas.microsoft.com/office/word/2010/wordprocessingShape" xmlns:a="http://schemas.openxmlformats.org/drawingml/2006/main" xmlns:pic="http://schemas.openxmlformats.org/drawingml/2006/picture" xmlns:a14="http://schemas.microsoft.com/office/drawing/2010/main" xmlns:woe="http://schemas.microsoft.com/office/word/2020/oembed" mc:Ignorable="w14 w15 w16se w16cid w16 w16cex w16sdtdh wp14">
+<w:document xmlns:wpc="http://schemas.microsoft.com/office/word/2010/wordprocessingCanvas" xmlns:cx="http://schemas.microsoft.com/office/drawing/2014/chartex" xmlns:cx1="http://schemas.microsoft.com/office/drawing/2015/9/8/chartex" xmlns:cx2="http://schemas.microsoft.com/office/drawing/2015/10/21/chartex" xmlns:cx3="http://schemas.microsoft.com/office/drawing/2016/5/9/chartex" xmlns:cx4="http://schemas.microsoft.com/office/drawing/2016/5/10/chartex" xmlns:cx5="http://schemas.microsoft.com/office/drawing/2016/5/11/chartex" xmlns:cx6="http://schemas.microsoft.com/office/drawing/2016/5/12/chartex" xmlns:cx7="http://schemas.microsoft.com/office/drawing/2016/5/13/chartex" xmlns:cx8="http://schemas.microsoft.com/office/drawing/2016/5/14/chartex" xmlns:mc="http://schemas.openxmlformats.org/markup-compatibility/2006" xmlns:aink="http://schemas.microsoft.com/office/drawing/2016/ink" xmlns:am3d="http://schemas.microsoft.com/office/drawing/2017/model3d" xmlns:o="urn:schemas-microsoft-com:office:office" xmlns:oel="http://schemas.microsoft.com/office/2019/extlst" xmlns:r="http://schemas.openxmlformats.org/officeDocument/2006/relationships" xmlns:m="http://schemas.openxmlformats.org/officeDocument/2006/math" xmlns:v="urn:schemas-microsoft-com:vml" xmlns:wp14="http://schemas.microsoft.com/office/word/2010/wordprocessingDrawing" xmlns:wp="http://schemas.openxmlformats.org/drawingml/2006/wordprocessingDrawing" xmlns:w10="urn:schemas-microsoft-com:office:word" xmlns:w="http://schemas.openxmlformats.org/wordprocessingml/2006/main" xmlns:w14="http://schemas.microsoft.com/office/word/2010/wordml" xmlns:w15="http://schemas.microsoft.com/office/word/2012/wordml" xmlns:w16cex="http://schemas.microsoft.com/office/word/2018/wordml/cex" xmlns:w16cid="http://schemas.microsoft.com/office/word/2016/wordml/cid" xmlns:w16="http://schemas.microsoft.com/office/word/2018/wordml" xmlns:w16du="http://schemas.microsoft.com/office/word/2023/wordml/word16du" xmlns:w16sdtdh="http://schemas.microsoft.com/office/word/2020/wordml/sdtdatahash" xmlns:w16se="http://schemas.microsoft.com/office/word/2015/wordml/symex" xmlns:wpg="http://schemas.microsoft.com/office/word/2010/wordprocessingGroup" xmlns:wpi="http://schemas.microsoft.com/office/word/2010/wordprocessingInk" xmlns:wne="http://schemas.microsoft.com/office/word/2006/wordml" xmlns:wps="http://schemas.microsoft.com/office/word/2010/wordprocessingShape" mc:Ignorable="w14 w15 w16se w16cid w16 w16cex w16sdtdh wp14">
   <w:body>
     <w:p>
       <w:pPr>
         <w:spacing w:line="257" w:lineRule="auto"/>
       </w:pPr>
-      <w:proofErr w:type="spellStart"/>
       <w:r>
         <w:rPr>
-          <w:rFonts w:ascii="Calibri" w:hAnsi="Calibri" w:eastAsia="Calibri" w:cs="Calibri"/>
+          <w:rFonts w:ascii="Calibri" w:eastAsia="Calibri" w:hAnsi="Calibri" w:cs="Calibri"/>
           <w:b/>
           <w:bCs/>
           <w:sz w:val="24"/>
           <w:szCs w:val="24"/>
         </w:rPr>
-        <w:t>Objetivo</w:t>
+        <w:t>Objetivo de la prueba</w:t>
       </w:r>
-      <w:proofErr w:type="spellEnd"/>
-      <w:r>
-        <w:rPr>
-          <w:rFonts w:ascii="Calibri" w:hAnsi="Calibri" w:eastAsia="Calibri" w:cs="Calibri"/>
-          <w:b/>
-          <w:bCs/>
-          <w:sz w:val="24"/>
-          <w:szCs w:val="24"/>
-        </w:rPr>
-        <w:t xml:space="preserve"> de la </w:t>
-      </w:r>
-      <w:proofErr w:type="spellStart"/>
-      <w:r>
-        <w:rPr>
-          <w:rFonts w:ascii="Calibri" w:hAnsi="Calibri" w:eastAsia="Calibri" w:cs="Calibri"/>
-          <w:b/>
-          <w:bCs/>
-          <w:sz w:val="24"/>
-          <w:szCs w:val="24"/>
-        </w:rPr>
-        <w:t>prueba</w:t>
-      </w:r>
-      <w:proofErr w:type="spellEnd"/>
     </w:p>
     <w:tbl>
       <w:tblPr>
-        <w:tblStyle w:val="TableGrid"/>
+        <w:tblStyle w:val="Tablaconcuadrcula"/>
         <w:tblW w:w="0" w:type="auto"/>
         <w:tblLayout w:type="fixed"/>
         <w:tblLook w:val="04A0" w:firstRow="1" w:lastRow="0" w:firstColumn="1" w:lastColumn="0" w:noHBand="0" w:noVBand="1"/>
@@ -60,26 +36,20 @@
           <w:tcPr>
             <w:tcW w:w="4410" w:type="dxa"/>
             <w:tcBorders>
-              <w:top w:val="single" w:color="auto" w:sz="8" w:space="0"/>
-              <w:left w:val="single" w:color="auto" w:sz="8" w:space="0"/>
-              <w:bottom w:val="single" w:color="auto" w:sz="8" w:space="0"/>
-              <w:right w:val="single" w:color="auto" w:sz="8" w:space="0"/>
-            </w:tcBorders>
-            <w:tcMar>
-              <w:left w:w="108" w:type="dxa"/>
-              <w:right w:w="108" w:type="dxa"/>
-            </w:tcMar>
-          </w:tcPr>
-          <w:p>
-            <w:pPr>
-              <w:rPr>
-                <w:lang w:val="es-MX"/>
-              </w:rPr>
-            </w:pPr>
-            <w:r>
-              <w:rPr>
-                <w:rFonts w:ascii="Calibri" w:hAnsi="Calibri" w:eastAsia="Calibri" w:cs="Calibri"/>
-                <w:lang w:val="es-MX"/>
+              <w:top w:val="single" w:sz="8" w:space="0" w:color="auto"/>
+              <w:left w:val="single" w:sz="8" w:space="0" w:color="auto"/>
+              <w:bottom w:val="single" w:sz="8" w:space="0" w:color="auto"/>
+              <w:right w:val="single" w:sz="8" w:space="0" w:color="auto"/>
+            </w:tcBorders>
+            <w:tcMar>
+              <w:left w:w="108" w:type="dxa"/>
+              <w:right w:w="108" w:type="dxa"/>
+            </w:tcMar>
+          </w:tcPr>
+          <w:p>
+            <w:r>
+              <w:rPr>
+                <w:rFonts w:ascii="Calibri" w:eastAsia="Calibri" w:hAnsi="Calibri" w:cs="Calibri"/>
               </w:rPr>
               <w:t>Meta general para el producto</w:t>
             </w:r>
@@ -89,26 +59,20 @@
           <w:tcPr>
             <w:tcW w:w="4410" w:type="dxa"/>
             <w:tcBorders>
-              <w:top w:val="single" w:color="auto" w:sz="8" w:space="0"/>
-              <w:left w:val="single" w:color="auto" w:sz="8" w:space="0"/>
-              <w:bottom w:val="single" w:color="auto" w:sz="8" w:space="0"/>
-              <w:right w:val="single" w:color="auto" w:sz="8" w:space="0"/>
-            </w:tcBorders>
-            <w:tcMar>
-              <w:left w:w="108" w:type="dxa"/>
-              <w:right w:w="108" w:type="dxa"/>
-            </w:tcMar>
-          </w:tcPr>
-          <w:p>
-            <w:pPr>
-              <w:rPr>
-                <w:lang w:val="es-MX"/>
-              </w:rPr>
-            </w:pPr>
-            <w:r>
-              <w:rPr>
-                <w:rFonts w:ascii="Calibri" w:hAnsi="Calibri" w:eastAsia="Calibri" w:cs="Calibri"/>
-                <w:lang w:val="es-MX"/>
+              <w:top w:val="single" w:sz="8" w:space="0" w:color="auto"/>
+              <w:left w:val="single" w:sz="8" w:space="0" w:color="auto"/>
+              <w:bottom w:val="single" w:sz="8" w:space="0" w:color="auto"/>
+              <w:right w:val="single" w:sz="8" w:space="0" w:color="auto"/>
+            </w:tcBorders>
+            <w:tcMar>
+              <w:left w:w="108" w:type="dxa"/>
+              <w:right w:w="108" w:type="dxa"/>
+            </w:tcMar>
+          </w:tcPr>
+          <w:p>
+            <w:r>
+              <w:rPr>
+                <w:rFonts w:ascii="Calibri" w:eastAsia="Calibri" w:hAnsi="Calibri" w:cs="Calibri"/>
               </w:rPr>
               <w:t>Una aplicación debe ser fácil de usar y dar una sensación agradable.</w:t>
             </w:r>
@@ -123,26 +87,20 @@
           <w:tcPr>
             <w:tcW w:w="4410" w:type="dxa"/>
             <w:tcBorders>
-              <w:top w:val="single" w:color="auto" w:sz="8" w:space="0"/>
-              <w:left w:val="single" w:color="auto" w:sz="8" w:space="0"/>
-              <w:bottom w:val="single" w:color="auto" w:sz="8" w:space="0"/>
-              <w:right w:val="single" w:color="auto" w:sz="8" w:space="0"/>
-            </w:tcBorders>
-            <w:tcMar>
-              <w:left w:w="108" w:type="dxa"/>
-              <w:right w:w="108" w:type="dxa"/>
-            </w:tcMar>
-          </w:tcPr>
-          <w:p>
-            <w:pPr>
-              <w:rPr>
-                <w:lang w:val="es-MX"/>
-              </w:rPr>
-            </w:pPr>
-            <w:r>
-              <w:rPr>
-                <w:rFonts w:ascii="Calibri" w:hAnsi="Calibri" w:eastAsia="Calibri" w:cs="Calibri"/>
-                <w:lang w:val="es-MX"/>
+              <w:top w:val="single" w:sz="8" w:space="0" w:color="auto"/>
+              <w:left w:val="single" w:sz="8" w:space="0" w:color="auto"/>
+              <w:bottom w:val="single" w:sz="8" w:space="0" w:color="auto"/>
+              <w:right w:val="single" w:sz="8" w:space="0" w:color="auto"/>
+            </w:tcBorders>
+            <w:tcMar>
+              <w:left w:w="108" w:type="dxa"/>
+              <w:right w:w="108" w:type="dxa"/>
+            </w:tcMar>
+          </w:tcPr>
+          <w:p>
+            <w:r>
+              <w:rPr>
+                <w:rFonts w:ascii="Calibri" w:eastAsia="Calibri" w:hAnsi="Calibri" w:cs="Calibri"/>
               </w:rPr>
               <w:t>Metas de usabilidad cuantitativas para el producto</w:t>
             </w:r>
@@ -152,40 +110,32 @@
           <w:tcPr>
             <w:tcW w:w="4410" w:type="dxa"/>
             <w:tcBorders>
-              <w:top w:val="single" w:color="auto" w:sz="8" w:space="0"/>
-              <w:left w:val="single" w:color="auto" w:sz="8" w:space="0"/>
-              <w:bottom w:val="single" w:color="auto" w:sz="8" w:space="0"/>
-              <w:right w:val="single" w:color="auto" w:sz="8" w:space="0"/>
-            </w:tcBorders>
-            <w:tcMar>
-              <w:left w:w="108" w:type="dxa"/>
-              <w:right w:w="108" w:type="dxa"/>
-            </w:tcMar>
-          </w:tcPr>
-          <w:p>
-            <w:pPr>
-              <w:rPr>
-                <w:lang w:val="es-MX"/>
-              </w:rPr>
-            </w:pPr>
-            <w:r>
-              <w:rPr>
-                <w:rFonts w:ascii="Calibri" w:hAnsi="Calibri" w:eastAsia="Calibri" w:cs="Calibri"/>
-                <w:lang w:val="es-MX"/>
+              <w:top w:val="single" w:sz="8" w:space="0" w:color="auto"/>
+              <w:left w:val="single" w:sz="8" w:space="0" w:color="auto"/>
+              <w:bottom w:val="single" w:sz="8" w:space="0" w:color="auto"/>
+              <w:right w:val="single" w:sz="8" w:space="0" w:color="auto"/>
+            </w:tcBorders>
+            <w:tcMar>
+              <w:left w:w="108" w:type="dxa"/>
+              <w:right w:w="108" w:type="dxa"/>
+            </w:tcMar>
+          </w:tcPr>
+          <w:p>
+            <w:r>
+              <w:rPr>
+                <w:rFonts w:ascii="Calibri" w:eastAsia="Calibri" w:hAnsi="Calibri" w:cs="Calibri"/>
               </w:rPr>
               <w:t xml:space="preserve">Los usuarios deben ser capaces de realizar un reporte de un bache en menos de 5 minutos con al menos 2 errores. Después podrán ser capaces de hacerlo en menos de </w:t>
             </w:r>
             <w:r>
               <w:rPr>
-                <w:rFonts w:ascii="Calibri" w:hAnsi="Calibri" w:eastAsia="Calibri" w:cs="Calibri"/>
-                <w:lang w:val="es-MX"/>
-              </w:rPr>
-              <w:t>1</w:t>
-            </w:r>
-            <w:r>
-              <w:rPr>
-                <w:rFonts w:ascii="Calibri" w:hAnsi="Calibri" w:eastAsia="Calibri" w:cs="Calibri"/>
-                <w:lang w:val="es-MX"/>
+                <w:rFonts w:ascii="Calibri" w:eastAsia="Calibri" w:hAnsi="Calibri" w:cs="Calibri"/>
+              </w:rPr>
+              <w:t>2</w:t>
+            </w:r>
+            <w:r>
+              <w:rPr>
+                <w:rFonts w:ascii="Calibri" w:eastAsia="Calibri" w:hAnsi="Calibri" w:cs="Calibri"/>
               </w:rPr>
               <w:t xml:space="preserve"> minuto sin ningún error.</w:t>
             </w:r>
@@ -200,26 +150,20 @@
           <w:tcPr>
             <w:tcW w:w="4410" w:type="dxa"/>
             <w:tcBorders>
-              <w:top w:val="single" w:color="auto" w:sz="8" w:space="0"/>
-              <w:left w:val="single" w:color="auto" w:sz="8" w:space="0"/>
-              <w:bottom w:val="single" w:color="auto" w:sz="8" w:space="0"/>
-              <w:right w:val="single" w:color="auto" w:sz="8" w:space="0"/>
-            </w:tcBorders>
-            <w:tcMar>
-              <w:left w:w="108" w:type="dxa"/>
-              <w:right w:w="108" w:type="dxa"/>
-            </w:tcMar>
-          </w:tcPr>
-          <w:p>
-            <w:pPr>
-              <w:rPr>
-                <w:lang w:val="es-MX"/>
-              </w:rPr>
-            </w:pPr>
-            <w:r>
-              <w:rPr>
-                <w:rFonts w:ascii="Calibri" w:hAnsi="Calibri" w:eastAsia="Calibri" w:cs="Calibri"/>
-                <w:lang w:val="es-MX"/>
+              <w:top w:val="single" w:sz="8" w:space="0" w:color="auto"/>
+              <w:left w:val="single" w:sz="8" w:space="0" w:color="auto"/>
+              <w:bottom w:val="single" w:sz="8" w:space="0" w:color="auto"/>
+              <w:right w:val="single" w:sz="8" w:space="0" w:color="auto"/>
+            </w:tcBorders>
+            <w:tcMar>
+              <w:left w:w="108" w:type="dxa"/>
+              <w:right w:w="108" w:type="dxa"/>
+            </w:tcMar>
+          </w:tcPr>
+          <w:p>
+            <w:r>
+              <w:rPr>
+                <w:rFonts w:ascii="Calibri" w:eastAsia="Calibri" w:hAnsi="Calibri" w:cs="Calibri"/>
               </w:rPr>
               <w:t>Preocupaciones generales para la prueba</w:t>
             </w:r>
@@ -229,26 +173,20 @@
           <w:tcPr>
             <w:tcW w:w="4410" w:type="dxa"/>
             <w:tcBorders>
-              <w:top w:val="single" w:color="auto" w:sz="8" w:space="0"/>
-              <w:left w:val="single" w:color="auto" w:sz="8" w:space="0"/>
-              <w:bottom w:val="single" w:color="auto" w:sz="8" w:space="0"/>
-              <w:right w:val="single" w:color="auto" w:sz="8" w:space="0"/>
-            </w:tcBorders>
-            <w:tcMar>
-              <w:left w:w="108" w:type="dxa"/>
-              <w:right w:w="108" w:type="dxa"/>
-            </w:tcMar>
-          </w:tcPr>
-          <w:p>
-            <w:pPr>
-              <w:rPr>
-                <w:lang w:val="es-MX"/>
-              </w:rPr>
-            </w:pPr>
-            <w:r>
-              <w:rPr>
-                <w:rFonts w:ascii="Calibri" w:hAnsi="Calibri" w:eastAsia="Calibri" w:cs="Calibri"/>
-                <w:lang w:val="es-MX"/>
+              <w:top w:val="single" w:sz="8" w:space="0" w:color="auto"/>
+              <w:left w:val="single" w:sz="8" w:space="0" w:color="auto"/>
+              <w:bottom w:val="single" w:sz="8" w:space="0" w:color="auto"/>
+              <w:right w:val="single" w:sz="8" w:space="0" w:color="auto"/>
+            </w:tcBorders>
+            <w:tcMar>
+              <w:left w:w="108" w:type="dxa"/>
+              <w:right w:w="108" w:type="dxa"/>
+            </w:tcMar>
+          </w:tcPr>
+          <w:p>
+            <w:r>
+              <w:rPr>
+                <w:rFonts w:ascii="Calibri" w:eastAsia="Calibri" w:hAnsi="Calibri" w:cs="Calibri"/>
               </w:rPr>
               <w:t>¿Los usuarios serán capaces de entender los símbolos que representan acciones en la aplicación?</w:t>
             </w:r>
@@ -263,26 +201,20 @@
           <w:tcPr>
             <w:tcW w:w="4410" w:type="dxa"/>
             <w:tcBorders>
-              <w:top w:val="single" w:color="auto" w:sz="8" w:space="0"/>
-              <w:left w:val="single" w:color="auto" w:sz="8" w:space="0"/>
-              <w:bottom w:val="single" w:color="auto" w:sz="8" w:space="0"/>
-              <w:right w:val="single" w:color="auto" w:sz="8" w:space="0"/>
-            </w:tcBorders>
-            <w:tcMar>
-              <w:left w:w="108" w:type="dxa"/>
-              <w:right w:w="108" w:type="dxa"/>
-            </w:tcMar>
-          </w:tcPr>
-          <w:p>
-            <w:pPr>
-              <w:rPr>
-                <w:lang w:val="es-MX"/>
-              </w:rPr>
-            </w:pPr>
-            <w:r>
-              <w:rPr>
-                <w:rFonts w:ascii="Calibri" w:hAnsi="Calibri" w:eastAsia="Calibri" w:cs="Calibri"/>
-                <w:lang w:val="es-MX"/>
+              <w:top w:val="single" w:sz="8" w:space="0" w:color="auto"/>
+              <w:left w:val="single" w:sz="8" w:space="0" w:color="auto"/>
+              <w:bottom w:val="single" w:sz="8" w:space="0" w:color="auto"/>
+              <w:right w:val="single" w:sz="8" w:space="0" w:color="auto"/>
+            </w:tcBorders>
+            <w:tcMar>
+              <w:left w:w="108" w:type="dxa"/>
+              <w:right w:w="108" w:type="dxa"/>
+            </w:tcMar>
+          </w:tcPr>
+          <w:p>
+            <w:r>
+              <w:rPr>
+                <w:rFonts w:ascii="Calibri" w:eastAsia="Calibri" w:hAnsi="Calibri" w:cs="Calibri"/>
               </w:rPr>
               <w:t>Preocupaciones específicas para la prueba</w:t>
             </w:r>
@@ -292,26 +224,20 @@
           <w:tcPr>
             <w:tcW w:w="4410" w:type="dxa"/>
             <w:tcBorders>
-              <w:top w:val="single" w:color="auto" w:sz="8" w:space="0"/>
-              <w:left w:val="single" w:color="auto" w:sz="8" w:space="0"/>
-              <w:bottom w:val="single" w:color="auto" w:sz="8" w:space="0"/>
-              <w:right w:val="single" w:color="auto" w:sz="8" w:space="0"/>
-            </w:tcBorders>
-            <w:tcMar>
-              <w:left w:w="108" w:type="dxa"/>
-              <w:right w:w="108" w:type="dxa"/>
-            </w:tcMar>
-          </w:tcPr>
-          <w:p>
-            <w:pPr>
-              <w:rPr>
-                <w:lang w:val="es-MX"/>
-              </w:rPr>
-            </w:pPr>
-            <w:r>
-              <w:rPr>
-                <w:rFonts w:ascii="Calibri" w:hAnsi="Calibri" w:eastAsia="Calibri" w:cs="Calibri"/>
-                <w:lang w:val="es-MX"/>
+              <w:top w:val="single" w:sz="8" w:space="0" w:color="auto"/>
+              <w:left w:val="single" w:sz="8" w:space="0" w:color="auto"/>
+              <w:bottom w:val="single" w:sz="8" w:space="0" w:color="auto"/>
+              <w:right w:val="single" w:sz="8" w:space="0" w:color="auto"/>
+            </w:tcBorders>
+            <w:tcMar>
+              <w:left w:w="108" w:type="dxa"/>
+              <w:right w:w="108" w:type="dxa"/>
+            </w:tcMar>
+          </w:tcPr>
+          <w:p>
+            <w:r>
+              <w:rPr>
+                <w:rFonts w:ascii="Calibri" w:eastAsia="Calibri" w:hAnsi="Calibri" w:cs="Calibri"/>
               </w:rPr>
               <w:t>¿Los usuarios podrán entender cómo activar la detección de los baches?</w:t>
             </w:r>
@@ -322,14 +248,10 @@
     <w:p>
       <w:pPr>
         <w:spacing w:line="257" w:lineRule="auto"/>
-        <w:rPr>
-          <w:lang w:val="es-MX"/>
-        </w:rPr>
       </w:pPr>
       <w:r>
         <w:rPr>
-          <w:rFonts w:ascii="Calibri" w:hAnsi="Calibri" w:eastAsia="Calibri" w:cs="Calibri"/>
-          <w:lang w:val="es-MX"/>
+          <w:rFonts w:ascii="Calibri" w:eastAsia="Calibri" w:hAnsi="Calibri" w:cs="Calibri"/>
         </w:rPr>
         <w:t xml:space="preserve"> </w:t>
       </w:r>
@@ -338,66 +260,20 @@
       <w:pPr>
         <w:spacing w:line="257" w:lineRule="auto"/>
       </w:pPr>
-      <w:proofErr w:type="spellStart"/>
       <w:r>
         <w:rPr>
-          <w:rFonts w:ascii="Calibri" w:hAnsi="Calibri" w:eastAsia="Calibri" w:cs="Calibri"/>
+          <w:rFonts w:ascii="Calibri" w:eastAsia="Calibri" w:hAnsi="Calibri" w:cs="Calibri"/>
           <w:b/>
           <w:bCs/>
           <w:sz w:val="24"/>
           <w:szCs w:val="24"/>
         </w:rPr>
-        <w:t>Perfiles</w:t>
+        <w:t>Perfiles de los participantes</w:t>
       </w:r>
-      <w:proofErr w:type="spellEnd"/>
-      <w:r>
-        <w:rPr>
-          <w:rFonts w:ascii="Calibri" w:hAnsi="Calibri" w:eastAsia="Calibri" w:cs="Calibri"/>
-          <w:b/>
-          <w:bCs/>
-          <w:sz w:val="24"/>
-          <w:szCs w:val="24"/>
-        </w:rPr>
-        <w:t xml:space="preserve"> de </w:t>
-      </w:r>
-      <w:proofErr w:type="spellStart"/>
-      <w:r>
-        <w:rPr>
-          <w:rFonts w:ascii="Calibri" w:hAnsi="Calibri" w:eastAsia="Calibri" w:cs="Calibri"/>
-          <w:b/>
-          <w:bCs/>
-          <w:sz w:val="24"/>
-          <w:szCs w:val="24"/>
-        </w:rPr>
-        <w:t>los</w:t>
-      </w:r>
-      <w:proofErr w:type="spellEnd"/>
-      <w:r>
-        <w:rPr>
-          <w:rFonts w:ascii="Calibri" w:hAnsi="Calibri" w:eastAsia="Calibri" w:cs="Calibri"/>
-          <w:b/>
-          <w:bCs/>
-          <w:sz w:val="24"/>
-          <w:szCs w:val="24"/>
-        </w:rPr>
-        <w:t xml:space="preserve"> </w:t>
-      </w:r>
-      <w:proofErr w:type="spellStart"/>
-      <w:r>
-        <w:rPr>
-          <w:rFonts w:ascii="Calibri" w:hAnsi="Calibri" w:eastAsia="Calibri" w:cs="Calibri"/>
-          <w:b/>
-          <w:bCs/>
-          <w:sz w:val="24"/>
-          <w:szCs w:val="24"/>
-        </w:rPr>
-        <w:t>participantes</w:t>
-      </w:r>
-      <w:proofErr w:type="spellEnd"/>
     </w:p>
     <w:tbl>
       <w:tblPr>
-        <w:tblStyle w:val="TableGrid"/>
+        <w:tblStyle w:val="Tablaconcuadrcula"/>
         <w:tblW w:w="0" w:type="auto"/>
         <w:tblLayout w:type="fixed"/>
         <w:tblLook w:val="04A0" w:firstRow="1" w:lastRow="0" w:firstColumn="1" w:lastColumn="0" w:noHBand="0" w:noVBand="1"/>
@@ -413,20 +289,20 @@
           <w:tcPr>
             <w:tcW w:w="8835" w:type="dxa"/>
             <w:tcBorders>
-              <w:top w:val="single" w:color="auto" w:sz="8" w:space="0"/>
-              <w:left w:val="single" w:color="auto" w:sz="8" w:space="0"/>
-              <w:bottom w:val="single" w:color="auto" w:sz="8" w:space="0"/>
-              <w:right w:val="single" w:color="auto" w:sz="8" w:space="0"/>
-            </w:tcBorders>
-            <w:tcMar>
-              <w:left w:w="108" w:type="dxa"/>
-              <w:right w:w="108" w:type="dxa"/>
-            </w:tcMar>
-          </w:tcPr>
-          <w:p>
-            <w:r>
-              <w:rPr>
-                <w:rFonts w:ascii="Calibri" w:hAnsi="Calibri" w:eastAsia="Calibri" w:cs="Calibri"/>
+              <w:top w:val="single" w:sz="8" w:space="0" w:color="auto"/>
+              <w:left w:val="single" w:sz="8" w:space="0" w:color="auto"/>
+              <w:bottom w:val="single" w:sz="8" w:space="0" w:color="auto"/>
+              <w:right w:val="single" w:sz="8" w:space="0" w:color="auto"/>
+            </w:tcBorders>
+            <w:tcMar>
+              <w:left w:w="108" w:type="dxa"/>
+              <w:right w:w="108" w:type="dxa"/>
+            </w:tcMar>
+          </w:tcPr>
+          <w:p>
+            <w:r>
+              <w:rPr>
+                <w:rFonts w:ascii="Calibri" w:eastAsia="Calibri" w:hAnsi="Calibri" w:cs="Calibri"/>
               </w:rPr>
               <w:t xml:space="preserve"> </w:t>
             </w:r>
@@ -434,189 +310,89 @@
           <w:p>
             <w:r>
               <w:rPr>
-                <w:rFonts w:ascii="Calibri" w:hAnsi="Calibri" w:eastAsia="Calibri" w:cs="Calibri"/>
-              </w:rPr>
-              <w:t xml:space="preserve">Desarrollo de </w:t>
-            </w:r>
-            <w:proofErr w:type="spellStart"/>
-            <w:r>
-              <w:rPr>
-                <w:rFonts w:ascii="Calibri" w:hAnsi="Calibri" w:eastAsia="Calibri" w:cs="Calibri"/>
-              </w:rPr>
-              <w:t>perfil</w:t>
-            </w:r>
-            <w:proofErr w:type="spellEnd"/>
-            <w:r>
-              <w:rPr>
-                <w:rFonts w:ascii="Calibri" w:hAnsi="Calibri" w:eastAsia="Calibri" w:cs="Calibri"/>
-              </w:rPr>
-              <w:t xml:space="preserve"> del </w:t>
-            </w:r>
-            <w:proofErr w:type="spellStart"/>
-            <w:r>
-              <w:rPr>
-                <w:rFonts w:ascii="Calibri" w:hAnsi="Calibri" w:eastAsia="Calibri" w:cs="Calibri"/>
-              </w:rPr>
-              <w:t>cliente</w:t>
-            </w:r>
-            <w:proofErr w:type="spellEnd"/>
+                <w:rFonts w:ascii="Calibri" w:eastAsia="Calibri" w:hAnsi="Calibri" w:cs="Calibri"/>
+              </w:rPr>
+              <w:t>Desarrollo de perfil del cliente</w:t>
+            </w:r>
           </w:p>
           <w:p>
             <w:pPr>
-              <w:pStyle w:val="ListParagraph"/>
+              <w:pStyle w:val="Prrafodelista"/>
               <w:numPr>
                 <w:ilvl w:val="0"/>
                 <w:numId w:val="5"/>
               </w:numPr>
             </w:pPr>
-            <w:proofErr w:type="spellStart"/>
-            <w:r>
-              <w:t>Nombre</w:t>
-            </w:r>
-            <w:proofErr w:type="spellEnd"/>
-            <w:r>
-              <w:t xml:space="preserve"> del </w:t>
-            </w:r>
-            <w:proofErr w:type="spellStart"/>
-            <w:r>
-              <w:t>producto</w:t>
-            </w:r>
-            <w:proofErr w:type="spellEnd"/>
-            <w:r>
-              <w:t>: Baches App</w:t>
+            <w:r>
+              <w:t>Nombre del producto: Baches App</w:t>
             </w:r>
           </w:p>
           <w:p>
             <w:pPr>
-              <w:pStyle w:val="ListParagraph"/>
-              <w:numPr>
-                <w:ilvl w:val="0"/>
-                <w:numId w:val="5"/>
-              </w:numPr>
-              <w:rPr>
-                <w:lang w:val="es-MX"/>
-              </w:rPr>
-            </w:pPr>
-            <w:r>
-              <w:rPr>
-                <w:lang w:val="es-MX"/>
-              </w:rPr>
-              <w:t>Características generales de la población de usuarios: Taxistas u otros trabajadores que pasen mucho tiempo manejando.</w:t>
-            </w:r>
-          </w:p>
-          <w:p>
-            <w:pPr>
-              <w:pStyle w:val="ListParagraph"/>
-              <w:numPr>
-                <w:ilvl w:val="0"/>
-                <w:numId w:val="5"/>
-              </w:numPr>
-              <w:rPr>
-                <w:lang w:val="es-MX"/>
-              </w:rPr>
-            </w:pPr>
-            <w:r>
-              <w:rPr>
-                <w:lang w:val="es-MX"/>
-              </w:rPr>
-              <w:t>Características de los usuarios que son relevantes para la prueba: Licencia para conducir, dueño de un vehículo, manejo de smartphone.</w:t>
-            </w:r>
-          </w:p>
-          <w:p>
-            <w:pPr>
-              <w:pStyle w:val="ListParagraph"/>
+              <w:pStyle w:val="Prrafodelista"/>
               <w:numPr>
                 <w:ilvl w:val="0"/>
                 <w:numId w:val="5"/>
               </w:numPr>
             </w:pPr>
             <w:r>
-              <w:rPr>
-                <w:lang w:val="es-MX"/>
-              </w:rPr>
-              <w:t>¿</w:t>
-            </w:r>
-            <w:proofErr w:type="spellStart"/>
-            <w:r>
-              <w:rPr>
-                <w:lang w:val="es-MX"/>
-              </w:rPr>
-              <w:t>Cuales</w:t>
-            </w:r>
-            <w:proofErr w:type="spellEnd"/>
-            <w:r>
-              <w:rPr>
-                <w:lang w:val="es-MX"/>
-              </w:rPr>
-              <w:t xml:space="preserve"> de las características de la sección 3 deberían ser comunes para todos los usuarios? </w:t>
-            </w:r>
-            <w:proofErr w:type="spellStart"/>
-            <w:r>
-              <w:t>Licencia</w:t>
-            </w:r>
-            <w:proofErr w:type="spellEnd"/>
-            <w:r>
-              <w:t xml:space="preserve"> para </w:t>
-            </w:r>
-            <w:proofErr w:type="spellStart"/>
-            <w:r>
-              <w:t>conducir</w:t>
-            </w:r>
-            <w:proofErr w:type="spellEnd"/>
-            <w:r>
-              <w:t xml:space="preserve"> o </w:t>
-            </w:r>
-            <w:proofErr w:type="spellStart"/>
-            <w:r>
-              <w:t>experiencia</w:t>
-            </w:r>
-            <w:proofErr w:type="spellEnd"/>
-            <w:r>
-              <w:t xml:space="preserve"> al volante.</w:t>
+              <w:t>Características generales de la población de usuarios: Taxistas u otros trabajadores que pasen mucho tiempo manejando.</w:t>
             </w:r>
           </w:p>
           <w:p>
             <w:pPr>
-              <w:pStyle w:val="ListParagraph"/>
+              <w:pStyle w:val="Prrafodelista"/>
               <w:numPr>
                 <w:ilvl w:val="0"/>
                 <w:numId w:val="5"/>
               </w:numPr>
-              <w:rPr>
-                <w:lang w:val="es-MX"/>
-              </w:rPr>
             </w:pPr>
             <w:r>
-              <w:rPr>
-                <w:lang w:val="es-MX"/>
-              </w:rPr>
+              <w:t>Características de los usuarios que son relevantes para la prueba: Licencia para conducir, dueño de un vehículo, manejo de smartphone.</w:t>
+            </w:r>
+          </w:p>
+          <w:p>
+            <w:pPr>
+              <w:pStyle w:val="Prrafodelista"/>
+              <w:numPr>
+                <w:ilvl w:val="0"/>
+                <w:numId w:val="5"/>
+              </w:numPr>
+            </w:pPr>
+            <w:r>
+              <w:t>¿</w:t>
+            </w:r>
+            <w:r>
+              <w:t>Cuáles</w:t>
+            </w:r>
+            <w:r>
+              <w:t xml:space="preserve"> de las características de la sección 3 deberían ser comunes para todos los usuarios? Licencia para conducir o experiencia al volante.</w:t>
+            </w:r>
+          </w:p>
+          <w:p>
+            <w:pPr>
+              <w:pStyle w:val="Prrafodelista"/>
+              <w:numPr>
+                <w:ilvl w:val="0"/>
+                <w:numId w:val="5"/>
+              </w:numPr>
+            </w:pPr>
+            <w:r>
               <w:t>¿Cuáles de las características que fueron listadas en la sección 3 variarán en la prueba? El manejo del smartphone puede variar dependiendo de qué tan familiarizado esté con el uso de estos dispositivos y el dispositivo que ellos poseen; y también puede ser que algunos conductores no son dueños del vehículo que usan.</w:t>
             </w:r>
           </w:p>
           <w:p>
-            <w:pPr>
-              <w:rPr>
-                <w:lang w:val="es-MX"/>
-              </w:rPr>
-            </w:pPr>
-            <w:r>
-              <w:rPr>
-                <w:rFonts w:ascii="Calibri" w:hAnsi="Calibri" w:eastAsia="Calibri" w:cs="Calibri"/>
-                <w:lang w:val="es-MX"/>
+            <w:r>
+              <w:rPr>
+                <w:rFonts w:ascii="Calibri" w:eastAsia="Calibri" w:hAnsi="Calibri" w:cs="Calibri"/>
               </w:rPr>
               <w:t xml:space="preserve"> </w:t>
             </w:r>
           </w:p>
           <w:p>
-            <w:pPr>
-              <w:rPr>
-                <w:lang w:val="es-MX"/>
-              </w:rPr>
-            </w:pPr>
-            <w:r>
-              <w:rPr>
-                <w:rFonts w:ascii="Calibri" w:hAnsi="Calibri" w:eastAsia="Calibri" w:cs="Calibri"/>
-                <w:lang w:val="es-MX"/>
+            <w:r>
+              <w:rPr>
+                <w:rFonts w:ascii="Calibri" w:eastAsia="Calibri" w:hAnsi="Calibri" w:cs="Calibri"/>
               </w:rPr>
               <w:t xml:space="preserve"> </w:t>
             </w:r>
@@ -627,14 +403,10 @@
     <w:p>
       <w:pPr>
         <w:spacing w:line="257" w:lineRule="auto"/>
-        <w:rPr>
-          <w:lang w:val="es-MX"/>
-        </w:rPr>
       </w:pPr>
       <w:r>
         <w:rPr>
-          <w:rFonts w:ascii="Calibri" w:hAnsi="Calibri" w:eastAsia="Calibri" w:cs="Calibri"/>
-          <w:lang w:val="es-MX"/>
+          <w:rFonts w:ascii="Calibri" w:eastAsia="Calibri" w:hAnsi="Calibri" w:cs="Calibri"/>
         </w:rPr>
         <w:t xml:space="preserve"> </w:t>
       </w:r>
@@ -643,44 +415,20 @@
       <w:pPr>
         <w:spacing w:line="257" w:lineRule="auto"/>
       </w:pPr>
-      <w:proofErr w:type="spellStart"/>
       <w:r>
         <w:rPr>
-          <w:rFonts w:ascii="Calibri" w:hAnsi="Calibri" w:eastAsia="Calibri" w:cs="Calibri"/>
+          <w:rFonts w:ascii="Calibri" w:eastAsia="Calibri" w:hAnsi="Calibri" w:cs="Calibri"/>
           <w:b/>
           <w:bCs/>
           <w:sz w:val="24"/>
           <w:szCs w:val="24"/>
         </w:rPr>
-        <w:t>Descripción</w:t>
+        <w:t>Descripción del escenario</w:t>
       </w:r>
-      <w:proofErr w:type="spellEnd"/>
-      <w:r>
-        <w:rPr>
-          <w:rFonts w:ascii="Calibri" w:hAnsi="Calibri" w:eastAsia="Calibri" w:cs="Calibri"/>
-          <w:b/>
-          <w:bCs/>
-          <w:sz w:val="24"/>
-          <w:szCs w:val="24"/>
-        </w:rPr>
-        <w:t xml:space="preserve"> del </w:t>
-      </w:r>
-      <w:proofErr w:type="spellStart"/>
-      <w:r>
-        <w:rPr>
-          <w:rFonts w:ascii="Calibri" w:hAnsi="Calibri" w:eastAsia="Calibri" w:cs="Calibri"/>
-          <w:b/>
-          <w:bCs/>
-          <w:sz w:val="24"/>
-          <w:szCs w:val="24"/>
-        </w:rPr>
-        <w:t>escenario</w:t>
-      </w:r>
-      <w:proofErr w:type="spellEnd"/>
     </w:p>
     <w:tbl>
       <w:tblPr>
-        <w:tblStyle w:val="TableGrid"/>
+        <w:tblStyle w:val="Tablaconcuadrcula"/>
         <w:tblW w:w="0" w:type="auto"/>
         <w:tblLayout w:type="fixed"/>
         <w:tblLook w:val="04A0" w:firstRow="1" w:lastRow="0" w:firstColumn="1" w:lastColumn="0" w:noHBand="0" w:noVBand="1"/>
@@ -696,42 +444,42 @@
           <w:tcPr>
             <w:tcW w:w="8835" w:type="dxa"/>
             <w:tcBorders>
-              <w:top w:val="single" w:color="auto" w:sz="8" w:space="0"/>
-              <w:left w:val="single" w:color="auto" w:sz="8" w:space="0"/>
-              <w:bottom w:val="single" w:color="auto" w:sz="8" w:space="0"/>
-              <w:right w:val="single" w:color="auto" w:sz="8" w:space="0"/>
-            </w:tcBorders>
-            <w:tcMar>
-              <w:left w:w="108" w:type="dxa"/>
-              <w:right w:w="108" w:type="dxa"/>
-            </w:tcMar>
-          </w:tcPr>
-          <w:p>
-            <w:pPr>
-              <w:rPr>
-                <w:lang w:val="es-MX"/>
-              </w:rPr>
-            </w:pPr>
-            <w:r>
-              <w:rPr>
-                <w:rFonts w:ascii="Calibri" w:hAnsi="Calibri" w:eastAsia="Calibri" w:cs="Calibri"/>
-                <w:lang w:val="es-MX"/>
+              <w:top w:val="single" w:sz="8" w:space="0" w:color="auto"/>
+              <w:left w:val="single" w:sz="8" w:space="0" w:color="auto"/>
+              <w:bottom w:val="single" w:sz="8" w:space="0" w:color="auto"/>
+              <w:right w:val="single" w:sz="8" w:space="0" w:color="auto"/>
+            </w:tcBorders>
+            <w:tcMar>
+              <w:left w:w="108" w:type="dxa"/>
+              <w:right w:w="108" w:type="dxa"/>
+            </w:tcMar>
+          </w:tcPr>
+          <w:p>
+            <w:r>
+              <w:rPr>
+                <w:rFonts w:ascii="Calibri" w:eastAsia="Calibri" w:hAnsi="Calibri" w:cs="Calibri"/>
               </w:rPr>
               <w:t>Escenario 1</w:t>
             </w:r>
           </w:p>
           <w:p>
-            <w:pPr>
-              <w:rPr>
-                <w:lang w:val="es-MX"/>
-              </w:rPr>
-            </w:pPr>
-            <w:r>
-              <w:rPr>
-                <w:rFonts w:ascii="Calibri" w:hAnsi="Calibri" w:eastAsia="Calibri" w:cs="Calibri"/>
-                <w:lang w:val="es-MX"/>
-              </w:rPr>
-              <w:t>Estás en tu primer día de trabajo como conductor. Te solicitaron usar la aplicación BachesApp como condición de trabajo, activa la detección de baches dentro de la aplicación.</w:t>
+            <w:r>
+              <w:rPr>
+                <w:rFonts w:ascii="Calibri" w:eastAsia="Calibri" w:hAnsi="Calibri" w:cs="Calibri"/>
+              </w:rPr>
+              <w:t>Estás en tu primer día de trabajo como conductor. Te solicitaron usar la aplicación BachesApp como condición de trabajo, activa</w:t>
+            </w:r>
+            <w:r>
+              <w:rPr>
+                <w:rFonts w:ascii="Calibri" w:eastAsia="Calibri" w:hAnsi="Calibri" w:cs="Calibri"/>
+              </w:rPr>
+              <w:t xml:space="preserve"> el modo conducto para</w:t>
+            </w:r>
+            <w:r>
+              <w:rPr>
+                <w:rFonts w:ascii="Calibri" w:eastAsia="Calibri" w:hAnsi="Calibri" w:cs="Calibri"/>
+              </w:rPr>
+              <w:t xml:space="preserve"> la detección de baches dentro de la aplicación.</w:t>
             </w:r>
           </w:p>
         </w:tc>
@@ -740,14 +488,10 @@
     <w:p>
       <w:pPr>
         <w:spacing w:line="257" w:lineRule="auto"/>
-        <w:rPr>
-          <w:lang w:val="es-MX"/>
-        </w:rPr>
       </w:pPr>
       <w:r>
         <w:rPr>
-          <w:rFonts w:ascii="Calibri" w:hAnsi="Calibri" w:eastAsia="Calibri" w:cs="Calibri"/>
-          <w:lang w:val="es-MX"/>
+          <w:rFonts w:ascii="Calibri" w:eastAsia="Calibri" w:hAnsi="Calibri" w:cs="Calibri"/>
         </w:rPr>
         <w:t xml:space="preserve"> </w:t>
       </w:r>
@@ -755,25 +499,21 @@
     <w:p>
       <w:pPr>
         <w:spacing w:line="257" w:lineRule="auto"/>
-        <w:rPr>
-          <w:lang w:val="es-MX"/>
-        </w:rPr>
       </w:pPr>
       <w:r>
         <w:rPr>
-          <w:rFonts w:ascii="Calibri" w:hAnsi="Calibri" w:eastAsia="Calibri" w:cs="Calibri"/>
+          <w:rFonts w:ascii="Calibri" w:eastAsia="Calibri" w:hAnsi="Calibri" w:cs="Calibri"/>
           <w:b/>
           <w:bCs/>
           <w:sz w:val="24"/>
           <w:szCs w:val="24"/>
-          <w:lang w:val="es-MX"/>
         </w:rPr>
         <w:t>Tiempos aproximados para las secciones de la prueba</w:t>
       </w:r>
     </w:p>
     <w:tbl>
       <w:tblPr>
-        <w:tblStyle w:val="TableGrid"/>
+        <w:tblStyle w:val="Tablaconcuadrcula"/>
         <w:tblW w:w="0" w:type="auto"/>
         <w:tblLayout w:type="fixed"/>
         <w:tblLook w:val="04A0" w:firstRow="1" w:lastRow="0" w:firstColumn="1" w:lastColumn="0" w:noHBand="0" w:noVBand="1"/>
@@ -790,20 +530,20 @@
           <w:tcPr>
             <w:tcW w:w="1410" w:type="dxa"/>
             <w:tcBorders>
-              <w:top w:val="single" w:color="auto" w:sz="8" w:space="0"/>
-              <w:left w:val="single" w:color="auto" w:sz="8" w:space="0"/>
-              <w:bottom w:val="single" w:color="auto" w:sz="8" w:space="0"/>
-              <w:right w:val="single" w:color="auto" w:sz="8" w:space="0"/>
-            </w:tcBorders>
-            <w:tcMar>
-              <w:left w:w="108" w:type="dxa"/>
-              <w:right w:w="108" w:type="dxa"/>
-            </w:tcMar>
-          </w:tcPr>
-          <w:p>
-            <w:r>
-              <w:rPr>
-                <w:rFonts w:ascii="Calibri" w:hAnsi="Calibri" w:eastAsia="Calibri" w:cs="Calibri"/>
+              <w:top w:val="single" w:sz="8" w:space="0" w:color="auto"/>
+              <w:left w:val="single" w:sz="8" w:space="0" w:color="auto"/>
+              <w:bottom w:val="single" w:sz="8" w:space="0" w:color="auto"/>
+              <w:right w:val="single" w:sz="8" w:space="0" w:color="auto"/>
+            </w:tcBorders>
+            <w:tcMar>
+              <w:left w:w="108" w:type="dxa"/>
+              <w:right w:w="108" w:type="dxa"/>
+            </w:tcMar>
+          </w:tcPr>
+          <w:p>
+            <w:r>
+              <w:rPr>
+                <w:rFonts w:ascii="Calibri" w:eastAsia="Calibri" w:hAnsi="Calibri" w:cs="Calibri"/>
               </w:rPr>
               <w:t>8:15-8:30</w:t>
             </w:r>
@@ -813,40 +553,28 @@
           <w:tcPr>
             <w:tcW w:w="7410" w:type="dxa"/>
             <w:tcBorders>
-              <w:top w:val="single" w:color="auto" w:sz="8" w:space="0"/>
-              <w:left w:val="single" w:color="auto" w:sz="8" w:space="0"/>
-              <w:bottom w:val="single" w:color="auto" w:sz="8" w:space="0"/>
-              <w:right w:val="single" w:color="auto" w:sz="8" w:space="0"/>
-            </w:tcBorders>
-            <w:tcMar>
-              <w:left w:w="108" w:type="dxa"/>
-              <w:right w:w="108" w:type="dxa"/>
-            </w:tcMar>
-          </w:tcPr>
-          <w:p>
-            <w:pPr>
-              <w:rPr>
-                <w:lang w:val="es-MX"/>
-              </w:rPr>
-            </w:pPr>
-            <w:r>
-              <w:rPr>
-                <w:rFonts w:ascii="Calibri" w:hAnsi="Calibri" w:eastAsia="Calibri" w:cs="Calibri"/>
-                <w:lang w:val="es-MX"/>
+              <w:top w:val="single" w:sz="8" w:space="0" w:color="auto"/>
+              <w:left w:val="single" w:sz="8" w:space="0" w:color="auto"/>
+              <w:bottom w:val="single" w:sz="8" w:space="0" w:color="auto"/>
+              <w:right w:val="single" w:sz="8" w:space="0" w:color="auto"/>
+            </w:tcBorders>
+            <w:tcMar>
+              <w:left w:w="108" w:type="dxa"/>
+              <w:right w:w="108" w:type="dxa"/>
+            </w:tcMar>
+          </w:tcPr>
+          <w:p>
+            <w:r>
+              <w:rPr>
+                <w:rFonts w:ascii="Calibri" w:eastAsia="Calibri" w:hAnsi="Calibri" w:cs="Calibri"/>
               </w:rPr>
               <w:t>Llegar al punto de reunión.</w:t>
             </w:r>
           </w:p>
           <w:p>
-            <w:pPr>
-              <w:rPr>
-                <w:lang w:val="es-MX"/>
-              </w:rPr>
-            </w:pPr>
-            <w:r>
-              <w:rPr>
-                <w:rFonts w:ascii="Calibri" w:hAnsi="Calibri" w:eastAsia="Calibri" w:cs="Calibri"/>
-                <w:lang w:val="es-MX"/>
+            <w:r>
+              <w:rPr>
+                <w:rFonts w:ascii="Calibri" w:eastAsia="Calibri" w:hAnsi="Calibri" w:cs="Calibri"/>
               </w:rPr>
               <w:t>Prender el equipamiento de prueba.</w:t>
             </w:r>
@@ -861,20 +589,20 @@
           <w:tcPr>
             <w:tcW w:w="1410" w:type="dxa"/>
             <w:tcBorders>
-              <w:top w:val="single" w:color="auto" w:sz="8" w:space="0"/>
-              <w:left w:val="single" w:color="auto" w:sz="8" w:space="0"/>
-              <w:bottom w:val="single" w:color="auto" w:sz="8" w:space="0"/>
-              <w:right w:val="single" w:color="auto" w:sz="8" w:space="0"/>
-            </w:tcBorders>
-            <w:tcMar>
-              <w:left w:w="108" w:type="dxa"/>
-              <w:right w:w="108" w:type="dxa"/>
-            </w:tcMar>
-          </w:tcPr>
-          <w:p>
-            <w:r>
-              <w:rPr>
-                <w:rFonts w:ascii="Calibri" w:hAnsi="Calibri" w:eastAsia="Calibri" w:cs="Calibri"/>
+              <w:top w:val="single" w:sz="8" w:space="0" w:color="auto"/>
+              <w:left w:val="single" w:sz="8" w:space="0" w:color="auto"/>
+              <w:bottom w:val="single" w:sz="8" w:space="0" w:color="auto"/>
+              <w:right w:val="single" w:sz="8" w:space="0" w:color="auto"/>
+            </w:tcBorders>
+            <w:tcMar>
+              <w:left w:w="108" w:type="dxa"/>
+              <w:right w:w="108" w:type="dxa"/>
+            </w:tcMar>
+          </w:tcPr>
+          <w:p>
+            <w:r>
+              <w:rPr>
+                <w:rFonts w:ascii="Calibri" w:eastAsia="Calibri" w:hAnsi="Calibri" w:cs="Calibri"/>
               </w:rPr>
               <w:t>8:30-9:00</w:t>
             </w:r>
@@ -884,44 +612,40 @@
           <w:tcPr>
             <w:tcW w:w="7410" w:type="dxa"/>
             <w:tcBorders>
-              <w:top w:val="single" w:color="auto" w:sz="8" w:space="0"/>
-              <w:left w:val="single" w:color="auto" w:sz="8" w:space="0"/>
-              <w:bottom w:val="single" w:color="auto" w:sz="8" w:space="0"/>
-              <w:right w:val="single" w:color="auto" w:sz="8" w:space="0"/>
-            </w:tcBorders>
-            <w:tcMar>
-              <w:left w:w="108" w:type="dxa"/>
-              <w:right w:w="108" w:type="dxa"/>
-            </w:tcMar>
-          </w:tcPr>
-          <w:p>
-            <w:pPr>
-              <w:rPr>
-                <w:lang w:val="es-MX"/>
-              </w:rPr>
-            </w:pPr>
-            <w:r>
-              <w:rPr>
-                <w:rFonts w:ascii="Calibri" w:hAnsi="Calibri" w:eastAsia="Calibri" w:cs="Calibri"/>
-                <w:lang w:val="es-MX"/>
+              <w:top w:val="single" w:sz="8" w:space="0" w:color="auto"/>
+              <w:left w:val="single" w:sz="8" w:space="0" w:color="auto"/>
+              <w:bottom w:val="single" w:sz="8" w:space="0" w:color="auto"/>
+              <w:right w:val="single" w:sz="8" w:space="0" w:color="auto"/>
+            </w:tcBorders>
+            <w:tcMar>
+              <w:left w:w="108" w:type="dxa"/>
+              <w:right w:w="108" w:type="dxa"/>
+            </w:tcMar>
+          </w:tcPr>
+          <w:p>
+            <w:r>
+              <w:rPr>
+                <w:rFonts w:ascii="Calibri" w:eastAsia="Calibri" w:hAnsi="Calibri" w:cs="Calibri"/>
               </w:rPr>
               <w:t xml:space="preserve">Imprimir formularios y poner la </w:t>
             </w:r>
-            <w:proofErr w:type="gramStart"/>
-            <w:r>
-              <w:rPr>
-                <w:rFonts w:ascii="Calibri" w:hAnsi="Calibri" w:eastAsia="Calibri" w:cs="Calibri"/>
-                <w:lang w:val="es-MX"/>
-              </w:rPr>
-              <w:t>app</w:t>
-            </w:r>
-            <w:proofErr w:type="gramEnd"/>
-            <w:r>
-              <w:rPr>
-                <w:rFonts w:ascii="Calibri" w:hAnsi="Calibri" w:eastAsia="Calibri" w:cs="Calibri"/>
-                <w:lang w:val="es-MX"/>
+            <w:r>
+              <w:rPr>
+                <w:rFonts w:ascii="Calibri" w:eastAsia="Calibri" w:hAnsi="Calibri" w:cs="Calibri"/>
+              </w:rPr>
+              <w:t>aplicación</w:t>
+            </w:r>
+            <w:r>
+              <w:rPr>
+                <w:rFonts w:ascii="Calibri" w:eastAsia="Calibri" w:hAnsi="Calibri" w:cs="Calibri"/>
               </w:rPr>
               <w:t xml:space="preserve"> de prueba en las computadoras</w:t>
+            </w:r>
+            <w:r>
+              <w:rPr>
+                <w:rFonts w:ascii="Calibri" w:eastAsia="Calibri" w:hAnsi="Calibri" w:cs="Calibri"/>
+              </w:rPr>
+              <w:t>.</w:t>
             </w:r>
           </w:p>
         </w:tc>
@@ -934,20 +658,20 @@
           <w:tcPr>
             <w:tcW w:w="1410" w:type="dxa"/>
             <w:tcBorders>
-              <w:top w:val="single" w:color="auto" w:sz="8" w:space="0"/>
-              <w:left w:val="single" w:color="auto" w:sz="8" w:space="0"/>
-              <w:bottom w:val="single" w:color="auto" w:sz="8" w:space="0"/>
-              <w:right w:val="single" w:color="auto" w:sz="8" w:space="0"/>
-            </w:tcBorders>
-            <w:tcMar>
-              <w:left w:w="108" w:type="dxa"/>
-              <w:right w:w="108" w:type="dxa"/>
-            </w:tcMar>
-          </w:tcPr>
-          <w:p>
-            <w:r>
-              <w:rPr>
-                <w:rFonts w:ascii="Calibri" w:hAnsi="Calibri" w:eastAsia="Calibri" w:cs="Calibri"/>
+              <w:top w:val="single" w:sz="8" w:space="0" w:color="auto"/>
+              <w:left w:val="single" w:sz="8" w:space="0" w:color="auto"/>
+              <w:bottom w:val="single" w:sz="8" w:space="0" w:color="auto"/>
+              <w:right w:val="single" w:sz="8" w:space="0" w:color="auto"/>
+            </w:tcBorders>
+            <w:tcMar>
+              <w:left w:w="108" w:type="dxa"/>
+              <w:right w:w="108" w:type="dxa"/>
+            </w:tcMar>
+          </w:tcPr>
+          <w:p>
+            <w:r>
+              <w:rPr>
+                <w:rFonts w:ascii="Calibri" w:eastAsia="Calibri" w:hAnsi="Calibri" w:cs="Calibri"/>
               </w:rPr>
               <w:t>9:00-9:30</w:t>
             </w:r>
@@ -957,26 +681,20 @@
           <w:tcPr>
             <w:tcW w:w="7410" w:type="dxa"/>
             <w:tcBorders>
-              <w:top w:val="single" w:color="auto" w:sz="8" w:space="0"/>
-              <w:left w:val="single" w:color="auto" w:sz="8" w:space="0"/>
-              <w:bottom w:val="single" w:color="auto" w:sz="8" w:space="0"/>
-              <w:right w:val="single" w:color="auto" w:sz="8" w:space="0"/>
-            </w:tcBorders>
-            <w:tcMar>
-              <w:left w:w="108" w:type="dxa"/>
-              <w:right w:w="108" w:type="dxa"/>
-            </w:tcMar>
-          </w:tcPr>
-          <w:p>
-            <w:pPr>
-              <w:rPr>
-                <w:lang w:val="es-MX"/>
-              </w:rPr>
-            </w:pPr>
-            <w:r>
-              <w:rPr>
-                <w:rFonts w:ascii="Calibri" w:hAnsi="Calibri" w:eastAsia="Calibri" w:cs="Calibri"/>
-                <w:lang w:val="es-MX"/>
+              <w:top w:val="single" w:sz="8" w:space="0" w:color="auto"/>
+              <w:left w:val="single" w:sz="8" w:space="0" w:color="auto"/>
+              <w:bottom w:val="single" w:sz="8" w:space="0" w:color="auto"/>
+              <w:right w:val="single" w:sz="8" w:space="0" w:color="auto"/>
+            </w:tcBorders>
+            <w:tcMar>
+              <w:left w:w="108" w:type="dxa"/>
+              <w:right w:w="108" w:type="dxa"/>
+            </w:tcMar>
+          </w:tcPr>
+          <w:p>
+            <w:r>
+              <w:rPr>
+                <w:rFonts w:ascii="Calibri" w:eastAsia="Calibri" w:hAnsi="Calibri" w:cs="Calibri"/>
               </w:rPr>
               <w:t>Revisar que todo el ambiente de prueba esté en orden</w:t>
             </w:r>
@@ -991,21 +709,22 @@
           <w:tcPr>
             <w:tcW w:w="1410" w:type="dxa"/>
             <w:tcBorders>
-              <w:top w:val="single" w:color="auto" w:sz="8" w:space="0"/>
-              <w:left w:val="single" w:color="auto" w:sz="8" w:space="0"/>
-              <w:bottom w:val="single" w:color="auto" w:sz="8" w:space="0"/>
-              <w:right w:val="single" w:color="auto" w:sz="8" w:space="0"/>
-            </w:tcBorders>
-            <w:tcMar>
-              <w:left w:w="108" w:type="dxa"/>
-              <w:right w:w="108" w:type="dxa"/>
-            </w:tcMar>
-          </w:tcPr>
-          <w:p>
-            <w:r>
-              <w:rPr>
-                <w:rFonts w:ascii="Calibri" w:hAnsi="Calibri" w:eastAsia="Calibri" w:cs="Calibri"/>
-              </w:rPr>
+              <w:top w:val="single" w:sz="8" w:space="0" w:color="auto"/>
+              <w:left w:val="single" w:sz="8" w:space="0" w:color="auto"/>
+              <w:bottom w:val="single" w:sz="8" w:space="0" w:color="auto"/>
+              <w:right w:val="single" w:sz="8" w:space="0" w:color="auto"/>
+            </w:tcBorders>
+            <w:tcMar>
+              <w:left w:w="108" w:type="dxa"/>
+              <w:right w:w="108" w:type="dxa"/>
+            </w:tcMar>
+          </w:tcPr>
+          <w:p>
+            <w:r>
+              <w:rPr>
+                <w:rFonts w:ascii="Calibri" w:eastAsia="Calibri" w:hAnsi="Calibri" w:cs="Calibri"/>
+              </w:rPr>
+              <w:lastRenderedPageBreak/>
               <w:t>9:30-9:45</w:t>
             </w:r>
           </w:p>
@@ -1014,28 +733,28 @@
           <w:tcPr>
             <w:tcW w:w="7410" w:type="dxa"/>
             <w:tcBorders>
-              <w:top w:val="single" w:color="auto" w:sz="8" w:space="0"/>
-              <w:left w:val="single" w:color="auto" w:sz="8" w:space="0"/>
-              <w:bottom w:val="single" w:color="auto" w:sz="8" w:space="0"/>
-              <w:right w:val="single" w:color="auto" w:sz="8" w:space="0"/>
-            </w:tcBorders>
-            <w:tcMar>
-              <w:left w:w="108" w:type="dxa"/>
-              <w:right w:w="108" w:type="dxa"/>
-            </w:tcMar>
-          </w:tcPr>
-          <w:p>
-            <w:pPr>
-              <w:rPr>
-                <w:lang w:val="es-MX"/>
-              </w:rPr>
-            </w:pPr>
-            <w:r>
-              <w:rPr>
-                <w:rFonts w:ascii="Calibri" w:hAnsi="Calibri" w:eastAsia="Calibri" w:cs="Calibri"/>
-                <w:lang w:val="es-MX"/>
+              <w:top w:val="single" w:sz="8" w:space="0" w:color="auto"/>
+              <w:left w:val="single" w:sz="8" w:space="0" w:color="auto"/>
+              <w:bottom w:val="single" w:sz="8" w:space="0" w:color="auto"/>
+              <w:right w:val="single" w:sz="8" w:space="0" w:color="auto"/>
+            </w:tcBorders>
+            <w:tcMar>
+              <w:left w:w="108" w:type="dxa"/>
+              <w:right w:w="108" w:type="dxa"/>
+            </w:tcMar>
+          </w:tcPr>
+          <w:p>
+            <w:r>
+              <w:rPr>
+                <w:rFonts w:ascii="Calibri" w:eastAsia="Calibri" w:hAnsi="Calibri" w:cs="Calibri"/>
               </w:rPr>
               <w:t>Recibir a los participantes y llenado de formularios antes de la prueba</w:t>
+            </w:r>
+            <w:r>
+              <w:rPr>
+                <w:rFonts w:ascii="Calibri" w:eastAsia="Calibri" w:hAnsi="Calibri" w:cs="Calibri"/>
+              </w:rPr>
+              <w:t>.</w:t>
             </w:r>
           </w:p>
         </w:tc>
@@ -1048,20 +767,20 @@
           <w:tcPr>
             <w:tcW w:w="1410" w:type="dxa"/>
             <w:tcBorders>
-              <w:top w:val="single" w:color="auto" w:sz="8" w:space="0"/>
-              <w:left w:val="single" w:color="auto" w:sz="8" w:space="0"/>
-              <w:bottom w:val="single" w:color="auto" w:sz="8" w:space="0"/>
-              <w:right w:val="single" w:color="auto" w:sz="8" w:space="0"/>
-            </w:tcBorders>
-            <w:tcMar>
-              <w:left w:w="108" w:type="dxa"/>
-              <w:right w:w="108" w:type="dxa"/>
-            </w:tcMar>
-          </w:tcPr>
-          <w:p>
-            <w:r>
-              <w:rPr>
-                <w:rFonts w:ascii="Calibri" w:hAnsi="Calibri" w:eastAsia="Calibri" w:cs="Calibri"/>
+              <w:top w:val="single" w:sz="8" w:space="0" w:color="auto"/>
+              <w:left w:val="single" w:sz="8" w:space="0" w:color="auto"/>
+              <w:bottom w:val="single" w:sz="8" w:space="0" w:color="auto"/>
+              <w:right w:val="single" w:sz="8" w:space="0" w:color="auto"/>
+            </w:tcBorders>
+            <w:tcMar>
+              <w:left w:w="108" w:type="dxa"/>
+              <w:right w:w="108" w:type="dxa"/>
+            </w:tcMar>
+          </w:tcPr>
+          <w:p>
+            <w:r>
+              <w:rPr>
+                <w:rFonts w:ascii="Calibri" w:eastAsia="Calibri" w:hAnsi="Calibri" w:cs="Calibri"/>
               </w:rPr>
               <w:t>9:45-9:50</w:t>
             </w:r>
@@ -1071,28 +790,28 @@
           <w:tcPr>
             <w:tcW w:w="7410" w:type="dxa"/>
             <w:tcBorders>
-              <w:top w:val="single" w:color="auto" w:sz="8" w:space="0"/>
-              <w:left w:val="single" w:color="auto" w:sz="8" w:space="0"/>
-              <w:bottom w:val="single" w:color="auto" w:sz="8" w:space="0"/>
-              <w:right w:val="single" w:color="auto" w:sz="8" w:space="0"/>
-            </w:tcBorders>
-            <w:tcMar>
-              <w:left w:w="108" w:type="dxa"/>
-              <w:right w:w="108" w:type="dxa"/>
-            </w:tcMar>
-          </w:tcPr>
-          <w:p>
-            <w:pPr>
-              <w:rPr>
-                <w:lang w:val="es-MX"/>
-              </w:rPr>
-            </w:pPr>
-            <w:r>
-              <w:rPr>
-                <w:rFonts w:ascii="Calibri" w:hAnsi="Calibri" w:eastAsia="Calibri" w:cs="Calibri"/>
-                <w:lang w:val="es-MX"/>
+              <w:top w:val="single" w:sz="8" w:space="0" w:color="auto"/>
+              <w:left w:val="single" w:sz="8" w:space="0" w:color="auto"/>
+              <w:bottom w:val="single" w:sz="8" w:space="0" w:color="auto"/>
+              <w:right w:val="single" w:sz="8" w:space="0" w:color="auto"/>
+            </w:tcBorders>
+            <w:tcMar>
+              <w:left w:w="108" w:type="dxa"/>
+              <w:right w:w="108" w:type="dxa"/>
+            </w:tcMar>
+          </w:tcPr>
+          <w:p>
+            <w:r>
+              <w:rPr>
+                <w:rFonts w:ascii="Calibri" w:eastAsia="Calibri" w:hAnsi="Calibri" w:cs="Calibri"/>
               </w:rPr>
               <w:t>Explicar el funcionamiento de la prueba</w:t>
+            </w:r>
+            <w:r>
+              <w:rPr>
+                <w:rFonts w:ascii="Calibri" w:eastAsia="Calibri" w:hAnsi="Calibri" w:cs="Calibri"/>
+              </w:rPr>
+              <w:t>.</w:t>
             </w:r>
           </w:p>
         </w:tc>
@@ -1105,20 +824,20 @@
           <w:tcPr>
             <w:tcW w:w="1410" w:type="dxa"/>
             <w:tcBorders>
-              <w:top w:val="single" w:color="auto" w:sz="8" w:space="0"/>
-              <w:left w:val="single" w:color="auto" w:sz="8" w:space="0"/>
-              <w:bottom w:val="single" w:color="auto" w:sz="8" w:space="0"/>
-              <w:right w:val="single" w:color="auto" w:sz="8" w:space="0"/>
-            </w:tcBorders>
-            <w:tcMar>
-              <w:left w:w="108" w:type="dxa"/>
-              <w:right w:w="108" w:type="dxa"/>
-            </w:tcMar>
-          </w:tcPr>
-          <w:p>
-            <w:r>
-              <w:rPr>
-                <w:rFonts w:ascii="Calibri" w:hAnsi="Calibri" w:eastAsia="Calibri" w:cs="Calibri"/>
+              <w:top w:val="single" w:sz="8" w:space="0" w:color="auto"/>
+              <w:left w:val="single" w:sz="8" w:space="0" w:color="auto"/>
+              <w:bottom w:val="single" w:sz="8" w:space="0" w:color="auto"/>
+              <w:right w:val="single" w:sz="8" w:space="0" w:color="auto"/>
+            </w:tcBorders>
+            <w:tcMar>
+              <w:left w:w="108" w:type="dxa"/>
+              <w:right w:w="108" w:type="dxa"/>
+            </w:tcMar>
+          </w:tcPr>
+          <w:p>
+            <w:r>
+              <w:rPr>
+                <w:rFonts w:ascii="Calibri" w:eastAsia="Calibri" w:hAnsi="Calibri" w:cs="Calibri"/>
               </w:rPr>
               <w:t>9:50-10:40</w:t>
             </w:r>
@@ -1128,39 +847,29 @@
           <w:tcPr>
             <w:tcW w:w="7410" w:type="dxa"/>
             <w:tcBorders>
-              <w:top w:val="single" w:color="auto" w:sz="8" w:space="0"/>
-              <w:left w:val="single" w:color="auto" w:sz="8" w:space="0"/>
-              <w:bottom w:val="single" w:color="auto" w:sz="8" w:space="0"/>
-              <w:right w:val="single" w:color="auto" w:sz="8" w:space="0"/>
-            </w:tcBorders>
-            <w:tcMar>
-              <w:left w:w="108" w:type="dxa"/>
-              <w:right w:w="108" w:type="dxa"/>
-            </w:tcMar>
-          </w:tcPr>
-          <w:p>
-            <w:proofErr w:type="spellStart"/>
-            <w:r>
-              <w:rPr>
-                <w:rFonts w:ascii="Calibri" w:hAnsi="Calibri" w:eastAsia="Calibri" w:cs="Calibri"/>
-              </w:rPr>
-              <w:t>Duración</w:t>
-            </w:r>
-            <w:proofErr w:type="spellEnd"/>
-            <w:r>
-              <w:rPr>
-                <w:rFonts w:ascii="Calibri" w:hAnsi="Calibri" w:eastAsia="Calibri" w:cs="Calibri"/>
-              </w:rPr>
-              <w:t xml:space="preserve"> de la </w:t>
-            </w:r>
-            <w:proofErr w:type="spellStart"/>
-            <w:r>
-              <w:rPr>
-                <w:rFonts w:ascii="Calibri" w:hAnsi="Calibri" w:eastAsia="Calibri" w:cs="Calibri"/>
-              </w:rPr>
-              <w:t>prueba</w:t>
-            </w:r>
-            <w:proofErr w:type="spellEnd"/>
+              <w:top w:val="single" w:sz="8" w:space="0" w:color="auto"/>
+              <w:left w:val="single" w:sz="8" w:space="0" w:color="auto"/>
+              <w:bottom w:val="single" w:sz="8" w:space="0" w:color="auto"/>
+              <w:right w:val="single" w:sz="8" w:space="0" w:color="auto"/>
+            </w:tcBorders>
+            <w:tcMar>
+              <w:left w:w="108" w:type="dxa"/>
+              <w:right w:w="108" w:type="dxa"/>
+            </w:tcMar>
+          </w:tcPr>
+          <w:p>
+            <w:r>
+              <w:rPr>
+                <w:rFonts w:ascii="Calibri" w:eastAsia="Calibri" w:hAnsi="Calibri" w:cs="Calibri"/>
+              </w:rPr>
+              <w:t>Duración de la prueba</w:t>
+            </w:r>
+            <w:r>
+              <w:rPr>
+                <w:rFonts w:ascii="Calibri" w:eastAsia="Calibri" w:hAnsi="Calibri" w:cs="Calibri"/>
+              </w:rPr>
+              <w:t>.</w:t>
+            </w:r>
           </w:p>
         </w:tc>
       </w:tr>
@@ -1172,20 +881,20 @@
           <w:tcPr>
             <w:tcW w:w="1410" w:type="dxa"/>
             <w:tcBorders>
-              <w:top w:val="single" w:color="auto" w:sz="8" w:space="0"/>
-              <w:left w:val="single" w:color="auto" w:sz="8" w:space="0"/>
-              <w:bottom w:val="single" w:color="auto" w:sz="8" w:space="0"/>
-              <w:right w:val="single" w:color="auto" w:sz="8" w:space="0"/>
-            </w:tcBorders>
-            <w:tcMar>
-              <w:left w:w="108" w:type="dxa"/>
-              <w:right w:w="108" w:type="dxa"/>
-            </w:tcMar>
-          </w:tcPr>
-          <w:p>
-            <w:r>
-              <w:rPr>
-                <w:rFonts w:ascii="Calibri" w:hAnsi="Calibri" w:eastAsia="Calibri" w:cs="Calibri"/>
+              <w:top w:val="single" w:sz="8" w:space="0" w:color="auto"/>
+              <w:left w:val="single" w:sz="8" w:space="0" w:color="auto"/>
+              <w:bottom w:val="single" w:sz="8" w:space="0" w:color="auto"/>
+              <w:right w:val="single" w:sz="8" w:space="0" w:color="auto"/>
+            </w:tcBorders>
+            <w:tcMar>
+              <w:left w:w="108" w:type="dxa"/>
+              <w:right w:w="108" w:type="dxa"/>
+            </w:tcMar>
+          </w:tcPr>
+          <w:p>
+            <w:r>
+              <w:rPr>
+                <w:rFonts w:ascii="Calibri" w:eastAsia="Calibri" w:hAnsi="Calibri" w:cs="Calibri"/>
               </w:rPr>
               <w:t>10:40-11:00</w:t>
             </w:r>
@@ -1195,38 +904,37 @@
           <w:tcPr>
             <w:tcW w:w="7410" w:type="dxa"/>
             <w:tcBorders>
-              <w:top w:val="single" w:color="auto" w:sz="8" w:space="0"/>
-              <w:left w:val="single" w:color="auto" w:sz="8" w:space="0"/>
-              <w:bottom w:val="single" w:color="auto" w:sz="8" w:space="0"/>
-              <w:right w:val="single" w:color="auto" w:sz="8" w:space="0"/>
-            </w:tcBorders>
-            <w:tcMar>
-              <w:left w:w="108" w:type="dxa"/>
-              <w:right w:w="108" w:type="dxa"/>
-            </w:tcMar>
-          </w:tcPr>
-          <w:p>
-            <w:pPr>
-              <w:rPr>
-                <w:lang w:val="es-MX"/>
-              </w:rPr>
-            </w:pPr>
-            <w:r>
-              <w:rPr>
-                <w:rFonts w:ascii="Calibri" w:hAnsi="Calibri" w:eastAsia="Calibri" w:cs="Calibri"/>
-                <w:lang w:val="es-MX"/>
+              <w:top w:val="single" w:sz="8" w:space="0" w:color="auto"/>
+              <w:left w:val="single" w:sz="8" w:space="0" w:color="auto"/>
+              <w:bottom w:val="single" w:sz="8" w:space="0" w:color="auto"/>
+              <w:right w:val="single" w:sz="8" w:space="0" w:color="auto"/>
+            </w:tcBorders>
+            <w:tcMar>
+              <w:left w:w="108" w:type="dxa"/>
+              <w:right w:w="108" w:type="dxa"/>
+            </w:tcMar>
+          </w:tcPr>
+          <w:p>
+            <w:r>
+              <w:rPr>
+                <w:rFonts w:ascii="Calibri" w:eastAsia="Calibri" w:hAnsi="Calibri" w:cs="Calibri"/>
               </w:rPr>
               <w:t xml:space="preserve">Llenado de formularios </w:t>
             </w:r>
             <w:proofErr w:type="spellStart"/>
             <w:r>
               <w:rPr>
-                <w:rFonts w:ascii="Calibri" w:hAnsi="Calibri" w:eastAsia="Calibri" w:cs="Calibri"/>
-                <w:lang w:val="es-MX"/>
+                <w:rFonts w:ascii="Calibri" w:eastAsia="Calibri" w:hAnsi="Calibri" w:cs="Calibri"/>
               </w:rPr>
               <w:t>post-prueba</w:t>
             </w:r>
             <w:proofErr w:type="spellEnd"/>
+            <w:r>
+              <w:rPr>
+                <w:rFonts w:ascii="Calibri" w:eastAsia="Calibri" w:hAnsi="Calibri" w:cs="Calibri"/>
+              </w:rPr>
+              <w:t>.</w:t>
+            </w:r>
           </w:p>
         </w:tc>
       </w:tr>
@@ -1238,20 +946,20 @@
           <w:tcPr>
             <w:tcW w:w="1410" w:type="dxa"/>
             <w:tcBorders>
-              <w:top w:val="single" w:color="auto" w:sz="8" w:space="0"/>
-              <w:left w:val="single" w:color="auto" w:sz="8" w:space="0"/>
-              <w:bottom w:val="single" w:color="auto" w:sz="8" w:space="0"/>
-              <w:right w:val="single" w:color="auto" w:sz="8" w:space="0"/>
-            </w:tcBorders>
-            <w:tcMar>
-              <w:left w:w="108" w:type="dxa"/>
-              <w:right w:w="108" w:type="dxa"/>
-            </w:tcMar>
-          </w:tcPr>
-          <w:p>
-            <w:r>
-              <w:rPr>
-                <w:rFonts w:ascii="Calibri" w:hAnsi="Calibri" w:eastAsia="Calibri" w:cs="Calibri"/>
+              <w:top w:val="single" w:sz="8" w:space="0" w:color="auto"/>
+              <w:left w:val="single" w:sz="8" w:space="0" w:color="auto"/>
+              <w:bottom w:val="single" w:sz="8" w:space="0" w:color="auto"/>
+              <w:right w:val="single" w:sz="8" w:space="0" w:color="auto"/>
+            </w:tcBorders>
+            <w:tcMar>
+              <w:left w:w="108" w:type="dxa"/>
+              <w:right w:w="108" w:type="dxa"/>
+            </w:tcMar>
+          </w:tcPr>
+          <w:p>
+            <w:r>
+              <w:rPr>
+                <w:rFonts w:ascii="Calibri" w:eastAsia="Calibri" w:hAnsi="Calibri" w:cs="Calibri"/>
               </w:rPr>
               <w:t>11:00-11:10</w:t>
             </w:r>
@@ -1261,28 +969,28 @@
           <w:tcPr>
             <w:tcW w:w="7410" w:type="dxa"/>
             <w:tcBorders>
-              <w:top w:val="single" w:color="auto" w:sz="8" w:space="0"/>
-              <w:left w:val="single" w:color="auto" w:sz="8" w:space="0"/>
-              <w:bottom w:val="single" w:color="auto" w:sz="8" w:space="0"/>
-              <w:right w:val="single" w:color="auto" w:sz="8" w:space="0"/>
-            </w:tcBorders>
-            <w:tcMar>
-              <w:left w:w="108" w:type="dxa"/>
-              <w:right w:w="108" w:type="dxa"/>
-            </w:tcMar>
-          </w:tcPr>
-          <w:p>
-            <w:pPr>
-              <w:rPr>
-                <w:lang w:val="es-MX"/>
-              </w:rPr>
-            </w:pPr>
-            <w:r>
-              <w:rPr>
-                <w:rFonts w:ascii="Calibri" w:hAnsi="Calibri" w:eastAsia="Calibri" w:cs="Calibri"/>
-                <w:lang w:val="es-MX"/>
+              <w:top w:val="single" w:sz="8" w:space="0" w:color="auto"/>
+              <w:left w:val="single" w:sz="8" w:space="0" w:color="auto"/>
+              <w:bottom w:val="single" w:sz="8" w:space="0" w:color="auto"/>
+              <w:right w:val="single" w:sz="8" w:space="0" w:color="auto"/>
+            </w:tcBorders>
+            <w:tcMar>
+              <w:left w:w="108" w:type="dxa"/>
+              <w:right w:w="108" w:type="dxa"/>
+            </w:tcMar>
+          </w:tcPr>
+          <w:p>
+            <w:r>
+              <w:rPr>
+                <w:rFonts w:ascii="Calibri" w:eastAsia="Calibri" w:hAnsi="Calibri" w:cs="Calibri"/>
               </w:rPr>
               <w:t>Despedir a los participantes y despejar el área de la prueba</w:t>
+            </w:r>
+            <w:r>
+              <w:rPr>
+                <w:rFonts w:ascii="Calibri" w:eastAsia="Calibri" w:hAnsi="Calibri" w:cs="Calibri"/>
+              </w:rPr>
+              <w:t>.</w:t>
             </w:r>
           </w:p>
         </w:tc>
@@ -1291,14 +999,10 @@
     <w:p>
       <w:pPr>
         <w:spacing w:line="257" w:lineRule="auto"/>
-        <w:rPr>
-          <w:lang w:val="es-MX"/>
-        </w:rPr>
       </w:pPr>
       <w:r>
         <w:rPr>
-          <w:rFonts w:ascii="Calibri" w:hAnsi="Calibri" w:eastAsia="Calibri" w:cs="Calibri"/>
-          <w:lang w:val="es-MX"/>
+          <w:rFonts w:ascii="Calibri" w:eastAsia="Calibri" w:hAnsi="Calibri" w:cs="Calibri"/>
         </w:rPr>
         <w:t xml:space="preserve"> </w:t>
       </w:r>
@@ -1306,45 +1010,55 @@
     <w:p>
       <w:pPr>
         <w:spacing w:line="257" w:lineRule="auto"/>
-        <w:rPr>
-          <w:lang w:val="es-MX"/>
-        </w:rPr>
       </w:pPr>
       <w:r>
         <w:rPr>
-          <w:rFonts w:ascii="Calibri" w:hAnsi="Calibri" w:eastAsia="Calibri" w:cs="Calibri"/>
-          <w:b w:val="1"/>
-          <w:bCs w:val="1"/>
+          <w:rFonts w:ascii="Calibri" w:eastAsia="Calibri" w:hAnsi="Calibri" w:cs="Calibri"/>
+          <w:b/>
+          <w:bCs/>
           <w:sz w:val="24"/>
           <w:szCs w:val="24"/>
-          <w:lang w:val="es-MX"/>
         </w:rPr>
         <w:t>Instrumento para recabar información</w:t>
       </w:r>
     </w:p>
     <w:p>
       <w:pPr>
-        <w:pStyle w:val="Normal"/>
         <w:spacing w:line="257" w:lineRule="auto"/>
-        <w:rPr>
-          <w:lang w:val="es-MX"/>
-        </w:rPr>
-      </w:pPr>
-      <w:hyperlink r:id="R832c9f001fff459e">
+      </w:pPr>
+      <w:hyperlink r:id="rId7">
         <w:r>
           <w:rPr>
-            <w:rStyle w:val="Hyperlink"/>
-            <w:rFonts w:ascii="Calibri" w:hAnsi="Calibri" w:eastAsia="Calibri" w:cs="Calibri"/>
-            <w:lang w:val="es-MX"/>
+            <w:rStyle w:val="Hipervnculo"/>
+            <w:rFonts w:ascii="Calibri" w:eastAsia="Calibri" w:hAnsi="Calibri" w:cs="Calibri"/>
           </w:rPr>
-          <w:t>Microsoft Forms</w:t>
+          <w:t>Microsoft</w:t>
         </w:r>
+        <w:r>
+          <w:rPr>
+            <w:rStyle w:val="Hipervnculo"/>
+            <w:rFonts w:ascii="Calibri" w:eastAsia="Calibri" w:hAnsi="Calibri" w:cs="Calibri"/>
+          </w:rPr>
+          <w:t xml:space="preserve"> </w:t>
+        </w:r>
+        <w:proofErr w:type="spellStart"/>
+        <w:r>
+          <w:rPr>
+            <w:rStyle w:val="Hipervnculo"/>
+            <w:rFonts w:ascii="Calibri" w:eastAsia="Calibri" w:hAnsi="Calibri" w:cs="Calibri"/>
+          </w:rPr>
+          <w:t>Forms</w:t>
+        </w:r>
+        <w:proofErr w:type="spellEnd"/>
       </w:hyperlink>
     </w:p>
     <w:p>
       <w:r>
+        <w:rPr>
+          <w:noProof/>
+        </w:rPr>
         <w:drawing>
-          <wp:anchor distT="0" distB="0" distL="114300" distR="114300" simplePos="0" relativeHeight="251658240" behindDoc="0" locked="0" layoutInCell="1" allowOverlap="1" wp14:editId="5FC04DCB" wp14:anchorId="16E681E4">
+          <wp:anchor distT="0" distB="0" distL="114300" distR="114300" simplePos="0" relativeHeight="251658240" behindDoc="0" locked="0" layoutInCell="1" allowOverlap="1" wp14:anchorId="16E681E4" wp14:editId="5FC04DCB">
             <wp:simplePos x="0" y="0"/>
             <wp:positionH relativeFrom="column">
               <wp:align>left</wp:align>
@@ -1355,15 +1069,15 @@
             <wp:extent cx="5848352" cy="5715000"/>
             <wp:effectExtent l="0" t="0" r="0" b="0"/>
             <wp:wrapSquare wrapText="bothSides"/>
-            <wp:docPr id="638084903" name="picture" title="Microsoft Forms">
-              <a:hlinkClick r:id="R3a237e4088f5474b"/>
+            <wp:docPr id="638084903" name="Imagen 638084903" title="Microsoft Forms">
+              <a:hlinkClick xmlns:a="http://schemas.openxmlformats.org/drawingml/2006/main" r:id="rId7"/>
             </wp:docPr>
             <wp:cNvGraphicFramePr>
-              <a:graphicFrameLocks noGrp="1" noSelect="1" noChangeAspect="1" noMove="1" noResize="1"/>
+              <a:graphicFrameLocks xmlns:a="http://schemas.openxmlformats.org/drawingml/2006/main" noGrp="1" noSelect="1" noChangeAspect="1" noMove="1" noResize="1"/>
             </wp:cNvGraphicFramePr>
-            <a:graphic>
+            <a:graphic xmlns:a="http://schemas.openxmlformats.org/drawingml/2006/main">
               <a:graphicData uri="http://schemas.openxmlformats.org/drawingml/2006/picture">
-                <pic:pic>
+                <pic:pic xmlns:pic="http://schemas.openxmlformats.org/drawingml/2006/picture">
                   <pic:nvPicPr>
                     <pic:cNvPr id="0" name="picture"/>
                     <pic:cNvPicPr>
@@ -1371,13 +1085,13 @@
                     </pic:cNvPicPr>
                   </pic:nvPicPr>
                   <pic:blipFill>
-                    <a:blip r:embed="Rd19520965d624501">
+                    <a:blip r:embed="rId8">
                       <a:extLst>
-                        <a:ext xmlns:a="http://schemas.openxmlformats.org/drawingml/2006/main" uri="{28A0092B-C50C-407E-A947-70E740481C1C}">
-                          <a14:useLocalDpi val="0"/>
+                        <a:ext uri="{28A0092B-C50C-407E-A947-70E740481C1C}">
+                          <a14:useLocalDpi xmlns:a14="http://schemas.microsoft.com/office/drawing/2010/main" val="0"/>
                         </a:ext>
                         <a:ext uri="http://schemas.microsoft.com/office/word/2020/oembed">
-                          <woe:oembed oEmbedUrl="https://forms.office.com/Pages/ResponsePage.aspx?id=nqyDK0gk30WTGUjYYjal6rxCfq24je5HrOAXfQ0mcExUOVREMjhCSFA5VFhENENUNTZHN0E0OEVNWS4u" mediaType="Rich" picLocksAutoForOEmbed="1"/>
+                          <woe:oembed xmlns:woe="http://schemas.microsoft.com/office/word/2020/oembed" oEmbedUrl="https://forms.office.com/Pages/ResponsePage.aspx?id=nqyDK0gk30WTGUjYYjal6rxCfq24je5HrOAXfQ0mcExUOVREMjhCSFA5VFhENENUNTZHN0E0OEVNWS4u" mediaType="Rich" picLocksAutoForOEmbed="1"/>
                         </a:ext>
                       </a:extLst>
                     </a:blip>
@@ -1409,11 +1123,9 @@
     </w:p>
     <w:p>
       <w:pPr>
-        <w:pStyle w:val="Normal"/>
         <w:spacing w:line="257" w:lineRule="auto"/>
         <w:rPr>
-          <w:rFonts w:ascii="Calibri" w:hAnsi="Calibri" w:eastAsia="Calibri" w:cs="Calibri"/>
-          <w:lang w:val="es-MX"/>
+          <w:rFonts w:ascii="Calibri" w:eastAsia="Calibri" w:hAnsi="Calibri" w:cs="Calibri"/>
         </w:rPr>
       </w:pPr>
     </w:p>
@@ -1421,33 +1133,35 @@
       <w:pPr>
         <w:spacing w:line="257" w:lineRule="auto"/>
         <w:rPr>
-          <w:rFonts w:ascii="Calibri" w:hAnsi="Calibri" w:eastAsia="Calibri" w:cs="Calibri"/>
-          <w:b w:val="0"/>
-          <w:bCs w:val="0"/>
-          <w:sz w:val="22"/>
-          <w:szCs w:val="22"/>
-          <w:lang w:val="es-MX"/>
+          <w:rFonts w:ascii="Calibri" w:eastAsia="Calibri" w:hAnsi="Calibri" w:cs="Calibri"/>
         </w:rPr>
       </w:pPr>
-      <w:hyperlink r:id="R90143504f9494a46">
+      <w:hyperlink r:id="rId9">
         <w:r>
           <w:rPr>
-            <w:rStyle w:val="Hyperlink"/>
-            <w:rFonts w:ascii="Calibri" w:hAnsi="Calibri" w:eastAsia="Calibri" w:cs="Calibri"/>
-            <w:b w:val="0"/>
-            <w:bCs w:val="0"/>
-            <w:sz w:val="22"/>
-            <w:szCs w:val="22"/>
-            <w:lang w:val="es-MX"/>
+            <w:rStyle w:val="Hipervnculo"/>
+            <w:rFonts w:ascii="Calibri" w:eastAsia="Calibri" w:hAnsi="Calibri" w:cs="Calibri"/>
           </w:rPr>
-          <w:t>Microsoft Forms</w:t>
+          <w:t xml:space="preserve">Microsoft </w:t>
         </w:r>
+        <w:proofErr w:type="spellStart"/>
+        <w:r>
+          <w:rPr>
+            <w:rStyle w:val="Hipervnculo"/>
+            <w:rFonts w:ascii="Calibri" w:eastAsia="Calibri" w:hAnsi="Calibri" w:cs="Calibri"/>
+          </w:rPr>
+          <w:t>Forms</w:t>
+        </w:r>
+        <w:proofErr w:type="spellEnd"/>
       </w:hyperlink>
     </w:p>
     <w:p>
       <w:r>
+        <w:rPr>
+          <w:noProof/>
+        </w:rPr>
         <w:drawing>
-          <wp:anchor distT="0" distB="0" distL="114300" distR="114300" simplePos="0" relativeHeight="251658240" behindDoc="0" locked="0" layoutInCell="1" allowOverlap="1" wp14:editId="22AD6C74" wp14:anchorId="158C7607">
+          <wp:anchor distT="0" distB="0" distL="114300" distR="114300" simplePos="0" relativeHeight="251658241" behindDoc="0" locked="0" layoutInCell="1" allowOverlap="1" wp14:anchorId="158C7607" wp14:editId="22AD6C74">
             <wp:simplePos x="0" y="0"/>
             <wp:positionH relativeFrom="column">
               <wp:align>left</wp:align>
@@ -1458,15 +1172,15 @@
             <wp:extent cx="5848352" cy="5715000"/>
             <wp:effectExtent l="0" t="0" r="0" b="0"/>
             <wp:wrapSquare wrapText="bothSides"/>
-            <wp:docPr id="1946954329" name="picture" title="Microsoft Forms">
-              <a:hlinkClick r:id="R44421db9d2ba4b0f"/>
+            <wp:docPr id="1946954329" name="Imagen 1946954329" title="Microsoft Forms">
+              <a:hlinkClick xmlns:a="http://schemas.openxmlformats.org/drawingml/2006/main" r:id="rId9"/>
             </wp:docPr>
             <wp:cNvGraphicFramePr>
-              <a:graphicFrameLocks noGrp="1" noSelect="1" noChangeAspect="1" noMove="1" noResize="1"/>
+              <a:graphicFrameLocks xmlns:a="http://schemas.openxmlformats.org/drawingml/2006/main" noGrp="1" noSelect="1" noChangeAspect="1" noMove="1" noResize="1"/>
             </wp:cNvGraphicFramePr>
-            <a:graphic>
+            <a:graphic xmlns:a="http://schemas.openxmlformats.org/drawingml/2006/main">
               <a:graphicData uri="http://schemas.openxmlformats.org/drawingml/2006/picture">
-                <pic:pic>
+                <pic:pic xmlns:pic="http://schemas.openxmlformats.org/drawingml/2006/picture">
                   <pic:nvPicPr>
                     <pic:cNvPr id="0" name="picture"/>
                     <pic:cNvPicPr>
@@ -1474,13 +1188,13 @@
                     </pic:cNvPicPr>
                   </pic:nvPicPr>
                   <pic:blipFill>
-                    <a:blip r:embed="R145ad9a7b0fc4866">
+                    <a:blip r:embed="rId8">
                       <a:extLst>
-                        <a:ext xmlns:a="http://schemas.openxmlformats.org/drawingml/2006/main" uri="{28A0092B-C50C-407E-A947-70E740481C1C}">
-                          <a14:useLocalDpi val="0"/>
+                        <a:ext uri="{28A0092B-C50C-407E-A947-70E740481C1C}">
+                          <a14:useLocalDpi xmlns:a14="http://schemas.microsoft.com/office/drawing/2010/main" val="0"/>
                         </a:ext>
                         <a:ext uri="http://schemas.microsoft.com/office/word/2020/oembed">
-                          <woe:oembed oEmbedUrl="https://forms.office.com/Pages/ResponsePage.aspx?id=nqyDK0gk30WTGUjYYjal6rxCfq24je5HrOAXfQ0mcExUQk5HMFRQS1g0R01KVkZWSEdVRDRPTUZHSC4u" mediaType="Rich" picLocksAutoForOEmbed="1"/>
+                          <woe:oembed xmlns:woe="http://schemas.microsoft.com/office/word/2020/oembed" oEmbedUrl="https://forms.office.com/Pages/ResponsePage.aspx?id=nqyDK0gk30WTGUjYYjal6rxCfq24je5HrOAXfQ0mcExUQk5HMFRQS1g0R01KVkZWSEdVRDRPTUZHSC4u" mediaType="Rich" picLocksAutoForOEmbed="1"/>
                         </a:ext>
                       </a:extLst>
                     </a:blip>
@@ -1512,29 +1226,17 @@
     </w:p>
     <w:p>
       <w:pPr>
-        <w:pStyle w:val="Normal"/>
         <w:spacing w:line="257" w:lineRule="auto"/>
         <w:rPr>
-          <w:rFonts w:ascii="Calibri" w:hAnsi="Calibri" w:eastAsia="Calibri" w:cs="Calibri"/>
-          <w:b w:val="0"/>
-          <w:bCs w:val="0"/>
-          <w:sz w:val="22"/>
-          <w:szCs w:val="22"/>
-          <w:lang w:val="es-MX"/>
+          <w:rFonts w:ascii="Calibri" w:eastAsia="Calibri" w:hAnsi="Calibri" w:cs="Calibri"/>
         </w:rPr>
       </w:pPr>
     </w:p>
     <w:p>
       <w:pPr>
-        <w:pStyle w:val="Normal"/>
         <w:spacing w:line="257" w:lineRule="auto"/>
         <w:rPr>
-          <w:rFonts w:ascii="Calibri" w:hAnsi="Calibri" w:eastAsia="Calibri" w:cs="Calibri"/>
-          <w:b w:val="0"/>
-          <w:bCs w:val="0"/>
-          <w:sz w:val="22"/>
-          <w:szCs w:val="22"/>
-          <w:lang w:val="es-MX"/>
+          <w:rFonts w:ascii="Calibri" w:eastAsia="Calibri" w:hAnsi="Calibri" w:cs="Calibri"/>
         </w:rPr>
       </w:pPr>
     </w:p>
@@ -1542,44 +1244,88 @@
       <w:pPr>
         <w:spacing w:line="257" w:lineRule="auto"/>
         <w:rPr>
-          <w:lang w:val="es-MX"/>
+          <w:rFonts w:ascii="Calibri" w:eastAsia="Calibri" w:hAnsi="Calibri" w:cs="Calibri"/>
         </w:rPr>
+      </w:pPr>
+    </w:p>
+    <w:p>
+      <w:pPr>
+        <w:spacing w:line="257" w:lineRule="auto"/>
+        <w:rPr>
+          <w:rFonts w:ascii="Calibri" w:eastAsia="Calibri" w:hAnsi="Calibri" w:cs="Calibri"/>
+        </w:rPr>
+      </w:pPr>
+    </w:p>
+    <w:p>
+      <w:pPr>
+        <w:spacing w:line="257" w:lineRule="auto"/>
+        <w:rPr>
+          <w:rFonts w:ascii="Calibri" w:eastAsia="Calibri" w:hAnsi="Calibri" w:cs="Calibri"/>
+        </w:rPr>
+      </w:pPr>
+    </w:p>
+    <w:p>
+      <w:pPr>
+        <w:spacing w:line="257" w:lineRule="auto"/>
+        <w:rPr>
+          <w:rFonts w:ascii="Calibri" w:eastAsia="Calibri" w:hAnsi="Calibri" w:cs="Calibri"/>
+        </w:rPr>
+      </w:pPr>
+    </w:p>
+    <w:p>
+      <w:pPr>
+        <w:spacing w:line="257" w:lineRule="auto"/>
+        <w:rPr>
+          <w:rFonts w:ascii="Calibri" w:eastAsia="Calibri" w:hAnsi="Calibri" w:cs="Calibri"/>
+        </w:rPr>
+      </w:pPr>
+    </w:p>
+    <w:p>
+      <w:pPr>
+        <w:spacing w:line="257" w:lineRule="auto"/>
       </w:pPr>
       <w:r>
         <w:rPr>
-          <w:rFonts w:ascii="Calibri" w:hAnsi="Calibri" w:eastAsia="Calibri" w:cs="Calibri"/>
-          <w:b w:val="1"/>
-          <w:bCs w:val="1"/>
+          <w:rFonts w:ascii="Calibri" w:eastAsia="Calibri" w:hAnsi="Calibri" w:cs="Calibri"/>
+          <w:b/>
+          <w:bCs/>
           <w:sz w:val="24"/>
           <w:szCs w:val="24"/>
-          <w:lang w:val="es-MX"/>
         </w:rPr>
+        <w:lastRenderedPageBreak/>
         <w:t>Lista de cotejo de los elementos que deben verificarse antes de iniciar la prueba.</w:t>
       </w:r>
     </w:p>
     <w:p>
       <w:pPr>
-        <w:pStyle w:val="Normal"/>
         <w:spacing w:line="257" w:lineRule="auto"/>
-        <w:rPr>
-          <w:lang w:val="es-MX"/>
-        </w:rPr>
-      </w:pPr>
-      <w:hyperlink r:id="Ra2cc1427479045f9">
+      </w:pPr>
+      <w:hyperlink r:id="rId10">
         <w:r>
           <w:rPr>
-            <w:rStyle w:val="Hyperlink"/>
-            <w:rFonts w:ascii="Calibri" w:hAnsi="Calibri" w:eastAsia="Calibri" w:cs="Calibri"/>
-            <w:lang w:val="es-MX"/>
+            <w:rStyle w:val="Hipervnculo"/>
+            <w:rFonts w:ascii="Calibri" w:eastAsia="Calibri" w:hAnsi="Calibri" w:cs="Calibri"/>
           </w:rPr>
-          <w:t>Microsoft Forms</w:t>
+          <w:t xml:space="preserve">Microsoft </w:t>
         </w:r>
+        <w:proofErr w:type="spellStart"/>
+        <w:r>
+          <w:rPr>
+            <w:rStyle w:val="Hipervnculo"/>
+            <w:rFonts w:ascii="Calibri" w:eastAsia="Calibri" w:hAnsi="Calibri" w:cs="Calibri"/>
+          </w:rPr>
+          <w:t>Forms</w:t>
+        </w:r>
+        <w:proofErr w:type="spellEnd"/>
       </w:hyperlink>
     </w:p>
     <w:p>
       <w:r>
+        <w:rPr>
+          <w:noProof/>
+        </w:rPr>
         <w:drawing>
-          <wp:anchor distT="0" distB="0" distL="114300" distR="114300" simplePos="0" relativeHeight="251658240" behindDoc="0" locked="0" layoutInCell="1" allowOverlap="1" wp14:editId="7ED2E5CF" wp14:anchorId="4ED8DFBA">
+          <wp:anchor distT="0" distB="0" distL="114300" distR="114300" simplePos="0" relativeHeight="251658242" behindDoc="0" locked="0" layoutInCell="1" allowOverlap="1" wp14:anchorId="4ED8DFBA" wp14:editId="7ED2E5CF">
             <wp:simplePos x="0" y="0"/>
             <wp:positionH relativeFrom="column">
               <wp:align>left</wp:align>
@@ -1590,15 +1336,15 @@
             <wp:extent cx="5848352" cy="5715000"/>
             <wp:effectExtent l="0" t="0" r="0" b="0"/>
             <wp:wrapSquare wrapText="bothSides"/>
-            <wp:docPr id="13313871" name="picture" title="Microsoft Forms">
-              <a:hlinkClick r:id="R864e5fd1280041fb"/>
+            <wp:docPr id="13313871" name="Imagen 13313871" title="Microsoft Forms">
+              <a:hlinkClick xmlns:a="http://schemas.openxmlformats.org/drawingml/2006/main" r:id="rId10"/>
             </wp:docPr>
             <wp:cNvGraphicFramePr>
-              <a:graphicFrameLocks noGrp="1" noSelect="1" noChangeAspect="1" noMove="1" noResize="1"/>
+              <a:graphicFrameLocks xmlns:a="http://schemas.openxmlformats.org/drawingml/2006/main" noGrp="1" noSelect="1" noChangeAspect="1" noMove="1" noResize="1"/>
             </wp:cNvGraphicFramePr>
-            <a:graphic>
+            <a:graphic xmlns:a="http://schemas.openxmlformats.org/drawingml/2006/main">
               <a:graphicData uri="http://schemas.openxmlformats.org/drawingml/2006/picture">
-                <pic:pic>
+                <pic:pic xmlns:pic="http://schemas.openxmlformats.org/drawingml/2006/picture">
                   <pic:nvPicPr>
                     <pic:cNvPr id="0" name="picture"/>
                     <pic:cNvPicPr>
@@ -1606,13 +1352,13 @@
                     </pic:cNvPicPr>
                   </pic:nvPicPr>
                   <pic:blipFill>
-                    <a:blip r:embed="R10ccd2f018bc415b">
+                    <a:blip r:embed="rId8">
                       <a:extLst>
-                        <a:ext xmlns:a="http://schemas.openxmlformats.org/drawingml/2006/main" uri="{28A0092B-C50C-407E-A947-70E740481C1C}">
-                          <a14:useLocalDpi val="0"/>
+                        <a:ext uri="{28A0092B-C50C-407E-A947-70E740481C1C}">
+                          <a14:useLocalDpi xmlns:a14="http://schemas.microsoft.com/office/drawing/2010/main" val="0"/>
                         </a:ext>
                         <a:ext uri="http://schemas.microsoft.com/office/word/2020/oembed">
-                          <woe:oembed oEmbedUrl="https://forms.office.com/Pages/ResponsePage.aspx?id=nqyDK0gk30WTGUjYYjal6rxCfq24je5HrOAXfQ0mcExUNEg5UU9GVUozRU81M003SUVVQ1dEMlVXUC4u" mediaType="Rich" picLocksAutoForOEmbed="1"/>
+                          <woe:oembed xmlns:woe="http://schemas.microsoft.com/office/word/2020/oembed" oEmbedUrl="https://forms.office.com/Pages/ResponsePage.aspx?id=nqyDK0gk30WTGUjYYjal6rxCfq24je5HrOAXfQ0mcExUNEg5UU9GVUozRU81M003SUVVQ1dEMlVXUC4u" mediaType="Rich" picLocksAutoForOEmbed="1"/>
                         </a:ext>
                       </a:extLst>
                     </a:blip>
@@ -1644,21 +1390,17 @@
     </w:p>
     <w:p>
       <w:pPr>
-        <w:pStyle w:val="Normal"/>
         <w:spacing w:line="257" w:lineRule="auto"/>
         <w:rPr>
-          <w:rFonts w:ascii="Calibri" w:hAnsi="Calibri" w:eastAsia="Calibri" w:cs="Calibri"/>
-          <w:lang w:val="es-MX"/>
+          <w:rFonts w:ascii="Calibri" w:eastAsia="Calibri" w:hAnsi="Calibri" w:cs="Calibri"/>
         </w:rPr>
       </w:pPr>
     </w:p>
     <w:p>
       <w:pPr>
-        <w:pStyle w:val="Normal"/>
         <w:spacing w:line="257" w:lineRule="auto"/>
         <w:rPr>
-          <w:rFonts w:ascii="Calibri" w:hAnsi="Calibri" w:eastAsia="Calibri" w:cs="Calibri"/>
-          <w:lang w:val="es-MX"/>
+          <w:rFonts w:ascii="Calibri" w:eastAsia="Calibri" w:hAnsi="Calibri" w:cs="Calibri"/>
         </w:rPr>
       </w:pPr>
     </w:p>
@@ -1666,24 +1408,45 @@
       <w:pPr>
         <w:spacing w:line="257" w:lineRule="auto"/>
         <w:rPr>
-          <w:lang w:val="es-MX"/>
+          <w:rFonts w:ascii="Calibri" w:eastAsia="Calibri" w:hAnsi="Calibri" w:cs="Calibri"/>
         </w:rPr>
+      </w:pPr>
+    </w:p>
+    <w:p>
+      <w:pPr>
+        <w:spacing w:line="257" w:lineRule="auto"/>
+        <w:rPr>
+          <w:rFonts w:ascii="Calibri" w:eastAsia="Calibri" w:hAnsi="Calibri" w:cs="Calibri"/>
+        </w:rPr>
+      </w:pPr>
+    </w:p>
+    <w:p>
+      <w:pPr>
+        <w:spacing w:line="257" w:lineRule="auto"/>
+        <w:rPr>
+          <w:rFonts w:ascii="Calibri" w:eastAsia="Calibri" w:hAnsi="Calibri" w:cs="Calibri"/>
+        </w:rPr>
+      </w:pPr>
+    </w:p>
+    <w:p>
+      <w:pPr>
+        <w:spacing w:line="257" w:lineRule="auto"/>
       </w:pPr>
       <w:r>
         <w:rPr>
-          <w:rFonts w:ascii="Calibri" w:hAnsi="Calibri" w:eastAsia="Calibri" w:cs="Calibri"/>
+          <w:rFonts w:ascii="Calibri" w:eastAsia="Calibri" w:hAnsi="Calibri" w:cs="Calibri"/>
           <w:b/>
           <w:bCs/>
           <w:sz w:val="24"/>
           <w:szCs w:val="24"/>
-          <w:lang w:val="es-MX"/>
         </w:rPr>
+        <w:lastRenderedPageBreak/>
         <w:t>Instrumento de observación de las mediciones que se realizarán durante la ejecución de la prueba.</w:t>
       </w:r>
     </w:p>
     <w:tbl>
       <w:tblPr>
-        <w:tblStyle w:val="TableGrid"/>
+        <w:tblStyle w:val="Tablaconcuadrcula"/>
         <w:tblW w:w="0" w:type="auto"/>
         <w:tblInd w:w="90" w:type="dxa"/>
         <w:tblLayout w:type="fixed"/>
@@ -1703,10 +1466,10 @@
           <w:tcPr>
             <w:tcW w:w="2205" w:type="dxa"/>
             <w:tcBorders>
-              <w:top w:val="single" w:color="auto" w:sz="8" w:space="0"/>
-              <w:left w:val="single" w:color="auto" w:sz="8" w:space="0"/>
-              <w:bottom w:val="single" w:color="auto" w:sz="8" w:space="0"/>
-              <w:right w:val="single" w:color="auto" w:sz="8" w:space="0"/>
+              <w:top w:val="single" w:sz="8" w:space="0" w:color="auto"/>
+              <w:left w:val="single" w:sz="8" w:space="0" w:color="auto"/>
+              <w:bottom w:val="single" w:sz="8" w:space="0" w:color="auto"/>
+              <w:right w:val="single" w:sz="8" w:space="0" w:color="auto"/>
             </w:tcBorders>
             <w:tcMar>
               <w:left w:w="108" w:type="dxa"/>
@@ -1718,24 +1481,22 @@
             <w:pPr>
               <w:jc w:val="center"/>
             </w:pPr>
-            <w:proofErr w:type="spellStart"/>
-            <w:r>
-              <w:rPr>
-                <w:rFonts w:ascii="Calibri" w:hAnsi="Calibri" w:eastAsia="Calibri" w:cs="Calibri"/>
+            <w:r>
+              <w:rPr>
+                <w:rFonts w:ascii="Calibri" w:eastAsia="Calibri" w:hAnsi="Calibri" w:cs="Calibri"/>
               </w:rPr>
               <w:t>Medida</w:t>
             </w:r>
-            <w:proofErr w:type="spellEnd"/>
           </w:p>
         </w:tc>
         <w:tc>
           <w:tcPr>
             <w:tcW w:w="2205" w:type="dxa"/>
             <w:tcBorders>
-              <w:top w:val="single" w:color="auto" w:sz="8" w:space="0"/>
-              <w:left w:val="single" w:color="auto" w:sz="8" w:space="0"/>
-              <w:bottom w:val="single" w:color="auto" w:sz="8" w:space="0"/>
-              <w:right w:val="single" w:color="auto" w:sz="8" w:space="0"/>
+              <w:top w:val="single" w:sz="8" w:space="0" w:color="auto"/>
+              <w:left w:val="single" w:sz="8" w:space="0" w:color="auto"/>
+              <w:bottom w:val="single" w:sz="8" w:space="0" w:color="auto"/>
+              <w:right w:val="single" w:sz="8" w:space="0" w:color="auto"/>
             </w:tcBorders>
             <w:tcMar>
               <w:left w:w="108" w:type="dxa"/>
@@ -1747,24 +1508,22 @@
             <w:pPr>
               <w:jc w:val="center"/>
             </w:pPr>
-            <w:proofErr w:type="spellStart"/>
-            <w:r>
-              <w:rPr>
-                <w:rFonts w:ascii="Calibri" w:hAnsi="Calibri" w:eastAsia="Calibri" w:cs="Calibri"/>
+            <w:r>
+              <w:rPr>
+                <w:rFonts w:ascii="Calibri" w:eastAsia="Calibri" w:hAnsi="Calibri" w:cs="Calibri"/>
               </w:rPr>
               <w:t>Excelente</w:t>
             </w:r>
-            <w:proofErr w:type="spellEnd"/>
           </w:p>
         </w:tc>
         <w:tc>
           <w:tcPr>
             <w:tcW w:w="2205" w:type="dxa"/>
             <w:tcBorders>
-              <w:top w:val="single" w:color="auto" w:sz="8" w:space="0"/>
-              <w:left w:val="single" w:color="auto" w:sz="8" w:space="0"/>
-              <w:bottom w:val="single" w:color="auto" w:sz="8" w:space="0"/>
-              <w:right w:val="single" w:color="auto" w:sz="8" w:space="0"/>
+              <w:top w:val="single" w:sz="8" w:space="0" w:color="auto"/>
+              <w:left w:val="single" w:sz="8" w:space="0" w:color="auto"/>
+              <w:bottom w:val="single" w:sz="8" w:space="0" w:color="auto"/>
+              <w:right w:val="single" w:sz="8" w:space="0" w:color="auto"/>
             </w:tcBorders>
             <w:tcMar>
               <w:left w:w="108" w:type="dxa"/>
@@ -1776,24 +1535,22 @@
             <w:pPr>
               <w:jc w:val="center"/>
             </w:pPr>
-            <w:proofErr w:type="spellStart"/>
-            <w:r>
-              <w:rPr>
-                <w:rFonts w:ascii="Calibri" w:hAnsi="Calibri" w:eastAsia="Calibri" w:cs="Calibri"/>
+            <w:r>
+              <w:rPr>
+                <w:rFonts w:ascii="Calibri" w:eastAsia="Calibri" w:hAnsi="Calibri" w:cs="Calibri"/>
               </w:rPr>
               <w:t>Aceptable</w:t>
             </w:r>
-            <w:proofErr w:type="spellEnd"/>
           </w:p>
         </w:tc>
         <w:tc>
           <w:tcPr>
             <w:tcW w:w="2205" w:type="dxa"/>
             <w:tcBorders>
-              <w:top w:val="single" w:color="auto" w:sz="8" w:space="0"/>
-              <w:left w:val="single" w:color="auto" w:sz="8" w:space="0"/>
-              <w:bottom w:val="single" w:color="auto" w:sz="8" w:space="0"/>
-              <w:right w:val="single" w:color="auto" w:sz="8" w:space="0"/>
+              <w:top w:val="single" w:sz="8" w:space="0" w:color="auto"/>
+              <w:left w:val="single" w:sz="8" w:space="0" w:color="auto"/>
+              <w:bottom w:val="single" w:sz="8" w:space="0" w:color="auto"/>
+              <w:right w:val="single" w:sz="8" w:space="0" w:color="auto"/>
             </w:tcBorders>
             <w:tcMar>
               <w:left w:w="108" w:type="dxa"/>
@@ -1805,126 +1562,11 @@
             <w:pPr>
               <w:jc w:val="center"/>
             </w:pPr>
-            <w:proofErr w:type="spellStart"/>
-            <w:r>
-              <w:rPr>
-                <w:rFonts w:ascii="Calibri" w:hAnsi="Calibri" w:eastAsia="Calibri" w:cs="Calibri"/>
+            <w:r>
+              <w:rPr>
+                <w:rFonts w:ascii="Calibri" w:eastAsia="Calibri" w:hAnsi="Calibri" w:cs="Calibri"/>
               </w:rPr>
               <w:t>Inaceptable</w:t>
-            </w:r>
-            <w:proofErr w:type="spellEnd"/>
-          </w:p>
-        </w:tc>
-      </w:tr>
-      <w:tr>
-        <w:trPr>
-          <w:trHeight w:val="300"/>
-        </w:trPr>
-        <w:tc>
-          <w:tcPr>
-            <w:tcW w:w="2205" w:type="dxa"/>
-            <w:tcBorders>
-              <w:top w:val="single" w:color="auto" w:sz="8" w:space="0"/>
-              <w:left w:val="single" w:color="auto" w:sz="8" w:space="0"/>
-              <w:bottom w:val="single" w:color="auto" w:sz="8" w:space="0"/>
-              <w:right w:val="single" w:color="auto" w:sz="8" w:space="0"/>
-            </w:tcBorders>
-            <w:tcMar>
-              <w:left w:w="108" w:type="dxa"/>
-              <w:right w:w="108" w:type="dxa"/>
-            </w:tcMar>
-            <w:vAlign w:val="center"/>
-          </w:tcPr>
-          <w:p>
-            <w:pPr>
-              <w:jc w:val="center"/>
-            </w:pPr>
-            <w:r>
-              <w:rPr>
-                <w:rFonts w:ascii="Calibri" w:hAnsi="Calibri" w:eastAsia="Calibri" w:cs="Calibri"/>
-              </w:rPr>
-              <w:t xml:space="preserve"> </w:t>
-            </w:r>
-          </w:p>
-        </w:tc>
-        <w:tc>
-          <w:tcPr>
-            <w:tcW w:w="2205" w:type="dxa"/>
-            <w:tcBorders>
-              <w:top w:val="single" w:color="auto" w:sz="8" w:space="0"/>
-              <w:left w:val="single" w:color="auto" w:sz="8" w:space="0"/>
-              <w:bottom w:val="single" w:color="auto" w:sz="8" w:space="0"/>
-              <w:right w:val="single" w:color="auto" w:sz="8" w:space="0"/>
-            </w:tcBorders>
-            <w:tcMar>
-              <w:left w:w="108" w:type="dxa"/>
-              <w:right w:w="108" w:type="dxa"/>
-            </w:tcMar>
-            <w:vAlign w:val="center"/>
-          </w:tcPr>
-          <w:p>
-            <w:pPr>
-              <w:jc w:val="center"/>
-            </w:pPr>
-            <w:r>
-              <w:rPr>
-                <w:rFonts w:ascii="Calibri" w:hAnsi="Calibri" w:eastAsia="Calibri" w:cs="Calibri"/>
-              </w:rPr>
-              <w:t xml:space="preserve"> </w:t>
-            </w:r>
-          </w:p>
-        </w:tc>
-        <w:tc>
-          <w:tcPr>
-            <w:tcW w:w="2205" w:type="dxa"/>
-            <w:tcBorders>
-              <w:top w:val="single" w:color="auto" w:sz="8" w:space="0"/>
-              <w:left w:val="single" w:color="auto" w:sz="8" w:space="0"/>
-              <w:bottom w:val="single" w:color="auto" w:sz="8" w:space="0"/>
-              <w:right w:val="single" w:color="auto" w:sz="8" w:space="0"/>
-            </w:tcBorders>
-            <w:tcMar>
-              <w:left w:w="108" w:type="dxa"/>
-              <w:right w:w="108" w:type="dxa"/>
-            </w:tcMar>
-            <w:vAlign w:val="center"/>
-          </w:tcPr>
-          <w:p>
-            <w:pPr>
-              <w:jc w:val="center"/>
-            </w:pPr>
-            <w:r>
-              <w:rPr>
-                <w:rFonts w:ascii="Calibri" w:hAnsi="Calibri" w:eastAsia="Calibri" w:cs="Calibri"/>
-              </w:rPr>
-              <w:t xml:space="preserve"> </w:t>
-            </w:r>
-          </w:p>
-        </w:tc>
-        <w:tc>
-          <w:tcPr>
-            <w:tcW w:w="2205" w:type="dxa"/>
-            <w:tcBorders>
-              <w:top w:val="single" w:color="auto" w:sz="8" w:space="0"/>
-              <w:left w:val="single" w:color="auto" w:sz="8" w:space="0"/>
-              <w:bottom w:val="single" w:color="auto" w:sz="8" w:space="0"/>
-              <w:right w:val="single" w:color="auto" w:sz="8" w:space="0"/>
-            </w:tcBorders>
-            <w:tcMar>
-              <w:left w:w="108" w:type="dxa"/>
-              <w:right w:w="108" w:type="dxa"/>
-            </w:tcMar>
-            <w:vAlign w:val="center"/>
-          </w:tcPr>
-          <w:p>
-            <w:pPr>
-              <w:jc w:val="center"/>
-            </w:pPr>
-            <w:r>
-              <w:rPr>
-                <w:rFonts w:ascii="Calibri" w:hAnsi="Calibri" w:eastAsia="Calibri" w:cs="Calibri"/>
-              </w:rPr>
-              <w:t xml:space="preserve"> </w:t>
             </w:r>
           </w:p>
         </w:tc>
@@ -1937,65 +1579,10 @@
           <w:tcPr>
             <w:tcW w:w="2205" w:type="dxa"/>
             <w:tcBorders>
-              <w:top w:val="single" w:color="auto" w:sz="8" w:space="0"/>
-              <w:left w:val="single" w:color="auto" w:sz="8" w:space="0"/>
-              <w:bottom w:val="single" w:color="auto" w:sz="8" w:space="0"/>
-              <w:right w:val="single" w:color="auto" w:sz="8" w:space="0"/>
-            </w:tcBorders>
-            <w:tcMar>
-              <w:left w:w="108" w:type="dxa"/>
-              <w:right w:w="108" w:type="dxa"/>
-            </w:tcMar>
-            <w:vAlign w:val="center"/>
-          </w:tcPr>
-          <w:p>
-            <w:pPr>
-              <w:jc w:val="center"/>
-              <w:rPr>
-                <w:lang w:val="es-MX"/>
-              </w:rPr>
-            </w:pPr>
-            <w:r>
-              <w:rPr>
-                <w:rFonts w:ascii="Calibri" w:hAnsi="Calibri" w:eastAsia="Calibri" w:cs="Calibri"/>
-                <w:lang w:val="es-MX"/>
-              </w:rPr>
-              <w:t>Escenario 1: Activar la detección de baches por primera vez</w:t>
-            </w:r>
-          </w:p>
-        </w:tc>
-        <w:tc>
-          <w:tcPr>
-            <w:tcW w:w="2205" w:type="dxa"/>
-            <w:tcBorders>
-              <w:top w:val="single" w:color="auto" w:sz="8" w:space="0"/>
-              <w:left w:val="single" w:color="auto" w:sz="8" w:space="0"/>
-              <w:bottom w:val="single" w:color="auto" w:sz="8" w:space="0"/>
-              <w:right w:val="single" w:color="auto" w:sz="8" w:space="0"/>
-            </w:tcBorders>
-            <w:tcMar>
-              <w:left w:w="108" w:type="dxa"/>
-              <w:right w:w="108" w:type="dxa"/>
-            </w:tcMar>
-            <w:vAlign w:val="center"/>
-          </w:tcPr>
-          <w:p w14:noSpellErr="1">
-            <w:pPr>
-              <w:jc w:val="center"/>
-              <w:rPr>
-                <w:rFonts w:ascii="Calibri" w:hAnsi="Calibri" w:eastAsia="Calibri" w:cs="Calibri"/>
-              </w:rPr>
-            </w:pPr>
-          </w:p>
-        </w:tc>
-        <w:tc>
-          <w:tcPr>
-            <w:tcW w:w="2205" w:type="dxa"/>
-            <w:tcBorders>
-              <w:top w:val="single" w:color="auto" w:sz="8" w:space="0"/>
-              <w:left w:val="single" w:color="auto" w:sz="8" w:space="0"/>
-              <w:bottom w:val="single" w:color="auto" w:sz="8" w:space="0"/>
-              <w:right w:val="single" w:color="auto" w:sz="8" w:space="0"/>
+              <w:top w:val="single" w:sz="8" w:space="0" w:color="auto"/>
+              <w:left w:val="single" w:sz="8" w:space="0" w:color="auto"/>
+              <w:bottom w:val="single" w:sz="8" w:space="0" w:color="auto"/>
+              <w:right w:val="single" w:sz="8" w:space="0" w:color="auto"/>
             </w:tcBorders>
             <w:tcMar>
               <w:left w:w="108" w:type="dxa"/>
@@ -2009,9 +1596,9 @@
             </w:pPr>
             <w:r>
               <w:rPr>
-                <w:rFonts w:ascii="Calibri" w:hAnsi="Calibri" w:eastAsia="Calibri" w:cs="Calibri"/>
-              </w:rPr>
-              <w:t xml:space="preserve"> </w:t>
+                <w:rFonts w:ascii="Calibri" w:eastAsia="Calibri" w:hAnsi="Calibri" w:cs="Calibri"/>
+              </w:rPr>
+              <w:t>Escenario 1: Activar la detección de baches por primera vez</w:t>
             </w:r>
           </w:p>
         </w:tc>
@@ -2019,10 +1606,10 @@
           <w:tcPr>
             <w:tcW w:w="2205" w:type="dxa"/>
             <w:tcBorders>
-              <w:top w:val="single" w:color="auto" w:sz="8" w:space="0"/>
-              <w:left w:val="single" w:color="auto" w:sz="8" w:space="0"/>
-              <w:bottom w:val="single" w:color="auto" w:sz="8" w:space="0"/>
-              <w:right w:val="single" w:color="auto" w:sz="8" w:space="0"/>
+              <w:top w:val="single" w:sz="8" w:space="0" w:color="auto"/>
+              <w:left w:val="single" w:sz="8" w:space="0" w:color="auto"/>
+              <w:bottom w:val="single" w:sz="8" w:space="0" w:color="auto"/>
+              <w:right w:val="single" w:sz="8" w:space="0" w:color="auto"/>
             </w:tcBorders>
             <w:tcMar>
               <w:left w:w="108" w:type="dxa"/>
@@ -2030,13 +1617,82 @@
             </w:tcMar>
             <w:vAlign w:val="center"/>
           </w:tcPr>
-          <w:p w14:noSpellErr="1">
+          <w:p>
             <w:pPr>
               <w:jc w:val="center"/>
               <w:rPr>
-                <w:rFonts w:ascii="Calibri" w:hAnsi="Calibri" w:eastAsia="Calibri" w:cs="Calibri"/>
+                <w:rFonts w:ascii="Calibri" w:eastAsia="Calibri" w:hAnsi="Calibri" w:cs="Calibri"/>
               </w:rPr>
             </w:pPr>
+            <w:r>
+              <w:rPr>
+                <w:rFonts w:ascii="Calibri" w:eastAsia="Calibri" w:hAnsi="Calibri" w:cs="Calibri"/>
+              </w:rPr>
+              <w:t>&lt; 2 min</w:t>
+            </w:r>
+          </w:p>
+        </w:tc>
+        <w:tc>
+          <w:tcPr>
+            <w:tcW w:w="2205" w:type="dxa"/>
+            <w:tcBorders>
+              <w:top w:val="single" w:sz="8" w:space="0" w:color="auto"/>
+              <w:left w:val="single" w:sz="8" w:space="0" w:color="auto"/>
+              <w:bottom w:val="single" w:sz="8" w:space="0" w:color="auto"/>
+              <w:right w:val="single" w:sz="8" w:space="0" w:color="auto"/>
+            </w:tcBorders>
+            <w:tcMar>
+              <w:left w:w="108" w:type="dxa"/>
+              <w:right w:w="108" w:type="dxa"/>
+            </w:tcMar>
+            <w:vAlign w:val="center"/>
+          </w:tcPr>
+          <w:p>
+            <w:pPr>
+              <w:jc w:val="center"/>
+            </w:pPr>
+            <w:r>
+              <w:rPr>
+                <w:rFonts w:ascii="Calibri" w:eastAsia="Calibri" w:hAnsi="Calibri" w:cs="Calibri"/>
+              </w:rPr>
+              <w:t>&lt; 7 min</w:t>
+            </w:r>
+            <w:r>
+              <w:rPr>
+                <w:rFonts w:ascii="Calibri" w:eastAsia="Calibri" w:hAnsi="Calibri" w:cs="Calibri"/>
+              </w:rPr>
+              <w:t xml:space="preserve"> </w:t>
+            </w:r>
+          </w:p>
+        </w:tc>
+        <w:tc>
+          <w:tcPr>
+            <w:tcW w:w="2205" w:type="dxa"/>
+            <w:tcBorders>
+              <w:top w:val="single" w:sz="8" w:space="0" w:color="auto"/>
+              <w:left w:val="single" w:sz="8" w:space="0" w:color="auto"/>
+              <w:bottom w:val="single" w:sz="8" w:space="0" w:color="auto"/>
+              <w:right w:val="single" w:sz="8" w:space="0" w:color="auto"/>
+            </w:tcBorders>
+            <w:tcMar>
+              <w:left w:w="108" w:type="dxa"/>
+              <w:right w:w="108" w:type="dxa"/>
+            </w:tcMar>
+            <w:vAlign w:val="center"/>
+          </w:tcPr>
+          <w:p>
+            <w:pPr>
+              <w:jc w:val="center"/>
+              <w:rPr>
+                <w:rFonts w:ascii="Calibri" w:eastAsia="Calibri" w:hAnsi="Calibri" w:cs="Calibri"/>
+              </w:rPr>
+            </w:pPr>
+            <w:r>
+              <w:rPr>
+                <w:rFonts w:ascii="Calibri" w:eastAsia="Calibri" w:hAnsi="Calibri" w:cs="Calibri"/>
+              </w:rPr>
+              <w:t>&gt; 7 min</w:t>
+            </w:r>
           </w:p>
         </w:tc>
       </w:tr>
@@ -2048,10 +1704,10 @@
           <w:tcPr>
             <w:tcW w:w="2205" w:type="dxa"/>
             <w:tcBorders>
-              <w:top w:val="single" w:color="auto" w:sz="8" w:space="0"/>
-              <w:left w:val="single" w:color="auto" w:sz="8" w:space="0"/>
-              <w:bottom w:val="single" w:color="auto" w:sz="8" w:space="0"/>
-              <w:right w:val="single" w:color="auto" w:sz="8" w:space="0"/>
+              <w:top w:val="single" w:sz="8" w:space="0" w:color="auto"/>
+              <w:left w:val="single" w:sz="8" w:space="0" w:color="auto"/>
+              <w:bottom w:val="single" w:sz="8" w:space="0" w:color="auto"/>
+              <w:right w:val="single" w:sz="8" w:space="0" w:color="auto"/>
             </w:tcBorders>
             <w:tcMar>
               <w:left w:w="108" w:type="dxa"/>
@@ -2063,38 +1719,22 @@
             <w:pPr>
               <w:jc w:val="center"/>
             </w:pPr>
-            <w:proofErr w:type="spellStart"/>
-            <w:r>
-              <w:rPr>
-                <w:rFonts w:ascii="Calibri" w:hAnsi="Calibri" w:eastAsia="Calibri" w:cs="Calibri"/>
-              </w:rPr>
-              <w:t>Tiempo</w:t>
-            </w:r>
-            <w:proofErr w:type="spellEnd"/>
-            <w:r>
-              <w:rPr>
-                <w:rFonts w:ascii="Calibri" w:hAnsi="Calibri" w:eastAsia="Calibri" w:cs="Calibri"/>
-              </w:rPr>
-              <w:t xml:space="preserve"> para la </w:t>
-            </w:r>
-            <w:proofErr w:type="spellStart"/>
-            <w:r>
-              <w:rPr>
-                <w:rFonts w:ascii="Calibri" w:hAnsi="Calibri" w:eastAsia="Calibri" w:cs="Calibri"/>
-              </w:rPr>
-              <w:t>tarea</w:t>
-            </w:r>
-            <w:proofErr w:type="spellEnd"/>
+            <w:r>
+              <w:rPr>
+                <w:rFonts w:ascii="Calibri" w:eastAsia="Calibri" w:hAnsi="Calibri" w:cs="Calibri"/>
+              </w:rPr>
+              <w:t>Tiempo para la tarea</w:t>
+            </w:r>
           </w:p>
         </w:tc>
         <w:tc>
           <w:tcPr>
             <w:tcW w:w="2205" w:type="dxa"/>
             <w:tcBorders>
-              <w:top w:val="single" w:color="auto" w:sz="8" w:space="0"/>
-              <w:left w:val="single" w:color="auto" w:sz="8" w:space="0"/>
-              <w:bottom w:val="single" w:color="auto" w:sz="8" w:space="0"/>
-              <w:right w:val="single" w:color="auto" w:sz="8" w:space="0"/>
+              <w:top w:val="single" w:sz="8" w:space="0" w:color="auto"/>
+              <w:left w:val="single" w:sz="8" w:space="0" w:color="auto"/>
+              <w:bottom w:val="single" w:sz="8" w:space="0" w:color="auto"/>
+              <w:right w:val="single" w:sz="8" w:space="0" w:color="auto"/>
             </w:tcBorders>
             <w:tcMar>
               <w:left w:w="108" w:type="dxa"/>
@@ -2108,7 +1748,7 @@
             </w:pPr>
             <w:r>
               <w:rPr>
-                <w:rFonts w:ascii="Calibri" w:hAnsi="Calibri" w:eastAsia="Calibri" w:cs="Calibri"/>
+                <w:rFonts w:ascii="Calibri" w:eastAsia="Calibri" w:hAnsi="Calibri" w:cs="Calibri"/>
               </w:rPr>
               <w:t xml:space="preserve">&lt; 5 min </w:t>
             </w:r>
@@ -2118,10 +1758,10 @@
           <w:tcPr>
             <w:tcW w:w="2205" w:type="dxa"/>
             <w:tcBorders>
-              <w:top w:val="single" w:color="auto" w:sz="8" w:space="0"/>
-              <w:left w:val="single" w:color="auto" w:sz="8" w:space="0"/>
-              <w:bottom w:val="single" w:color="auto" w:sz="8" w:space="0"/>
-              <w:right w:val="single" w:color="auto" w:sz="8" w:space="0"/>
+              <w:top w:val="single" w:sz="8" w:space="0" w:color="auto"/>
+              <w:left w:val="single" w:sz="8" w:space="0" w:color="auto"/>
+              <w:bottom w:val="single" w:sz="8" w:space="0" w:color="auto"/>
+              <w:right w:val="single" w:sz="8" w:space="0" w:color="auto"/>
             </w:tcBorders>
             <w:tcMar>
               <w:left w:w="108" w:type="dxa"/>
@@ -2131,12 +1771,11 @@
           </w:tcPr>
           <w:p>
             <w:pPr>
-              <w:pStyle w:val="Normal"/>
               <w:jc w:val="center"/>
             </w:pPr>
             <w:r>
               <w:rPr>
-                <w:rFonts w:ascii="Calibri" w:hAnsi="Calibri" w:eastAsia="Calibri" w:cs="Calibri"/>
+                <w:rFonts w:ascii="Calibri" w:eastAsia="Calibri" w:hAnsi="Calibri" w:cs="Calibri"/>
               </w:rPr>
               <w:t xml:space="preserve"> &lt; 7 min</w:t>
             </w:r>
@@ -2146,10 +1785,10 @@
           <w:tcPr>
             <w:tcW w:w="2205" w:type="dxa"/>
             <w:tcBorders>
-              <w:top w:val="single" w:color="auto" w:sz="8" w:space="0"/>
-              <w:left w:val="single" w:color="auto" w:sz="8" w:space="0"/>
-              <w:bottom w:val="single" w:color="auto" w:sz="8" w:space="0"/>
-              <w:right w:val="single" w:color="auto" w:sz="8" w:space="0"/>
+              <w:top w:val="single" w:sz="8" w:space="0" w:color="auto"/>
+              <w:left w:val="single" w:sz="8" w:space="0" w:color="auto"/>
+              <w:bottom w:val="single" w:sz="8" w:space="0" w:color="auto"/>
+              <w:right w:val="single" w:sz="8" w:space="0" w:color="auto"/>
             </w:tcBorders>
             <w:tcMar>
               <w:left w:w="108" w:type="dxa"/>
@@ -2159,12 +1798,11 @@
           </w:tcPr>
           <w:p>
             <w:pPr>
-              <w:pStyle w:val="Normal"/>
               <w:jc w:val="center"/>
             </w:pPr>
             <w:r>
               <w:rPr>
-                <w:rFonts w:ascii="Calibri" w:hAnsi="Calibri" w:eastAsia="Calibri" w:cs="Calibri"/>
+                <w:rFonts w:ascii="Calibri" w:eastAsia="Calibri" w:hAnsi="Calibri" w:cs="Calibri"/>
               </w:rPr>
               <w:t xml:space="preserve"> &gt; 7 min</w:t>
             </w:r>
@@ -2179,10 +1817,10 @@
           <w:tcPr>
             <w:tcW w:w="2205" w:type="dxa"/>
             <w:tcBorders>
-              <w:top w:val="single" w:color="auto" w:sz="8" w:space="0"/>
-              <w:left w:val="single" w:color="auto" w:sz="8" w:space="0"/>
-              <w:bottom w:val="single" w:color="auto" w:sz="8" w:space="0"/>
-              <w:right w:val="single" w:color="auto" w:sz="8" w:space="0"/>
+              <w:top w:val="single" w:sz="8" w:space="0" w:color="auto"/>
+              <w:left w:val="single" w:sz="8" w:space="0" w:color="auto"/>
+              <w:bottom w:val="single" w:sz="8" w:space="0" w:color="auto"/>
+              <w:right w:val="single" w:sz="8" w:space="0" w:color="auto"/>
             </w:tcBorders>
             <w:tcMar>
               <w:left w:w="108" w:type="dxa"/>
@@ -2192,35 +1830,16 @@
           </w:tcPr>
           <w:p>
             <w:pPr>
-              <w:pStyle w:val="Normal"/>
               <w:jc w:val="center"/>
               <w:rPr>
-                <w:rFonts w:ascii="Calibri" w:hAnsi="Calibri" w:eastAsia="Calibri" w:cs="Calibri"/>
+                <w:rFonts w:ascii="Calibri" w:eastAsia="Calibri" w:hAnsi="Calibri" w:cs="Calibri"/>
               </w:rPr>
             </w:pPr>
             <w:r>
               <w:rPr>
-                <w:rFonts w:ascii="Calibri" w:hAnsi="Calibri" w:eastAsia="Calibri" w:cs="Calibri"/>
-              </w:rPr>
-              <w:t>Número</w:t>
-            </w:r>
-            <w:r>
-              <w:rPr>
-                <w:rFonts w:ascii="Calibri" w:hAnsi="Calibri" w:eastAsia="Calibri" w:cs="Calibri"/>
-              </w:rPr>
-              <w:t xml:space="preserve"> de </w:t>
-            </w:r>
-            <w:r>
-              <w:rPr>
-                <w:rFonts w:ascii="Calibri" w:hAnsi="Calibri" w:eastAsia="Calibri" w:cs="Calibri"/>
-              </w:rPr>
-              <w:t>errores</w:t>
-            </w:r>
-            <w:r>
-              <w:rPr>
-                <w:rFonts w:ascii="Calibri" w:hAnsi="Calibri" w:eastAsia="Calibri" w:cs="Calibri"/>
-              </w:rPr>
-              <w:t xml:space="preserve"> cometidos</w:t>
+                <w:rFonts w:ascii="Calibri" w:eastAsia="Calibri" w:hAnsi="Calibri" w:cs="Calibri"/>
+              </w:rPr>
+              <w:t>Número de errores cometidos</w:t>
             </w:r>
           </w:p>
         </w:tc>
@@ -2228,10 +1847,10 @@
           <w:tcPr>
             <w:tcW w:w="2205" w:type="dxa"/>
             <w:tcBorders>
-              <w:top w:val="single" w:color="auto" w:sz="8" w:space="0"/>
-              <w:left w:val="single" w:color="auto" w:sz="8" w:space="0"/>
-              <w:bottom w:val="single" w:color="auto" w:sz="8" w:space="0"/>
-              <w:right w:val="single" w:color="auto" w:sz="8" w:space="0"/>
+              <w:top w:val="single" w:sz="8" w:space="0" w:color="auto"/>
+              <w:left w:val="single" w:sz="8" w:space="0" w:color="auto"/>
+              <w:bottom w:val="single" w:sz="8" w:space="0" w:color="auto"/>
+              <w:right w:val="single" w:sz="8" w:space="0" w:color="auto"/>
             </w:tcBorders>
             <w:tcMar>
               <w:left w:w="108" w:type="dxa"/>
@@ -2241,15 +1860,14 @@
           </w:tcPr>
           <w:p>
             <w:pPr>
-              <w:pStyle w:val="Normal"/>
               <w:jc w:val="center"/>
               <w:rPr>
-                <w:rFonts w:ascii="Calibri" w:hAnsi="Calibri" w:eastAsia="Calibri" w:cs="Calibri"/>
+                <w:rFonts w:ascii="Calibri" w:eastAsia="Calibri" w:hAnsi="Calibri" w:cs="Calibri"/>
               </w:rPr>
             </w:pPr>
             <w:r>
               <w:rPr>
-                <w:rFonts w:ascii="Calibri" w:hAnsi="Calibri" w:eastAsia="Calibri" w:cs="Calibri"/>
+                <w:rFonts w:ascii="Calibri" w:eastAsia="Calibri" w:hAnsi="Calibri" w:cs="Calibri"/>
               </w:rPr>
               <w:t>&lt; 3 errores</w:t>
             </w:r>
@@ -2259,10 +1877,10 @@
           <w:tcPr>
             <w:tcW w:w="2205" w:type="dxa"/>
             <w:tcBorders>
-              <w:top w:val="single" w:color="auto" w:sz="8" w:space="0"/>
-              <w:left w:val="single" w:color="auto" w:sz="8" w:space="0"/>
-              <w:bottom w:val="single" w:color="auto" w:sz="8" w:space="0"/>
-              <w:right w:val="single" w:color="auto" w:sz="8" w:space="0"/>
+              <w:top w:val="single" w:sz="8" w:space="0" w:color="auto"/>
+              <w:left w:val="single" w:sz="8" w:space="0" w:color="auto"/>
+              <w:bottom w:val="single" w:sz="8" w:space="0" w:color="auto"/>
+              <w:right w:val="single" w:sz="8" w:space="0" w:color="auto"/>
             </w:tcBorders>
             <w:tcMar>
               <w:left w:w="108" w:type="dxa"/>
@@ -2272,15 +1890,14 @@
           </w:tcPr>
           <w:p>
             <w:pPr>
-              <w:pStyle w:val="Normal"/>
               <w:jc w:val="center"/>
               <w:rPr>
-                <w:rFonts w:ascii="Calibri" w:hAnsi="Calibri" w:eastAsia="Calibri" w:cs="Calibri"/>
+                <w:rFonts w:ascii="Calibri" w:eastAsia="Calibri" w:hAnsi="Calibri" w:cs="Calibri"/>
               </w:rPr>
             </w:pPr>
             <w:r>
               <w:rPr>
-                <w:rFonts w:ascii="Calibri" w:hAnsi="Calibri" w:eastAsia="Calibri" w:cs="Calibri"/>
+                <w:rFonts w:ascii="Calibri" w:eastAsia="Calibri" w:hAnsi="Calibri" w:cs="Calibri"/>
               </w:rPr>
               <w:t>&lt; 6 errores</w:t>
             </w:r>
@@ -2290,10 +1907,10 @@
           <w:tcPr>
             <w:tcW w:w="2205" w:type="dxa"/>
             <w:tcBorders>
-              <w:top w:val="single" w:color="auto" w:sz="8" w:space="0"/>
-              <w:left w:val="single" w:color="auto" w:sz="8" w:space="0"/>
-              <w:bottom w:val="single" w:color="auto" w:sz="8" w:space="0"/>
-              <w:right w:val="single" w:color="auto" w:sz="8" w:space="0"/>
+              <w:top w:val="single" w:sz="8" w:space="0" w:color="auto"/>
+              <w:left w:val="single" w:sz="8" w:space="0" w:color="auto"/>
+              <w:bottom w:val="single" w:sz="8" w:space="0" w:color="auto"/>
+              <w:right w:val="single" w:sz="8" w:space="0" w:color="auto"/>
             </w:tcBorders>
             <w:tcMar>
               <w:left w:w="108" w:type="dxa"/>
@@ -2303,15 +1920,14 @@
           </w:tcPr>
           <w:p>
             <w:pPr>
-              <w:pStyle w:val="Normal"/>
               <w:jc w:val="center"/>
               <w:rPr>
-                <w:rFonts w:ascii="Calibri" w:hAnsi="Calibri" w:eastAsia="Calibri" w:cs="Calibri"/>
+                <w:rFonts w:ascii="Calibri" w:eastAsia="Calibri" w:hAnsi="Calibri" w:cs="Calibri"/>
               </w:rPr>
             </w:pPr>
             <w:r>
               <w:rPr>
-                <w:rFonts w:ascii="Calibri" w:hAnsi="Calibri" w:eastAsia="Calibri" w:cs="Calibri"/>
+                <w:rFonts w:ascii="Calibri" w:eastAsia="Calibri" w:hAnsi="Calibri" w:cs="Calibri"/>
               </w:rPr>
               <w:t>&gt; 6 errores</w:t>
             </w:r>
@@ -2325,7 +1941,7 @@
       </w:pPr>
       <w:r>
         <w:rPr>
-          <w:rFonts w:ascii="Calibri" w:hAnsi="Calibri" w:eastAsia="Calibri" w:cs="Calibri"/>
+          <w:rFonts w:ascii="Calibri" w:eastAsia="Calibri" w:hAnsi="Calibri" w:cs="Calibri"/>
         </w:rPr>
         <w:t xml:space="preserve"> </w:t>
       </w:r>
@@ -2334,13 +1950,14 @@
       <w:pPr>
         <w:spacing w:line="257" w:lineRule="auto"/>
         <w:rPr>
-          <w:rFonts w:ascii="Calibri" w:hAnsi="Calibri" w:eastAsia="Calibri" w:cs="Calibri"/>
+          <w:rFonts w:ascii="Calibri" w:eastAsia="Calibri" w:hAnsi="Calibri" w:cs="Calibri"/>
         </w:rPr>
       </w:pPr>
     </w:p>
     <w:p/>
     <w:sectPr>
-      <w:pgSz w:w="12240" w:h="15840" w:orient="portrait"/>
+      <w:headerReference w:type="default" r:id="rId11"/>
+      <w:pgSz w:w="12240" w:h="15840"/>
       <w:pgMar w:top="1440" w:right="1440" w:bottom="1440" w:left="1440" w:header="720" w:footer="720" w:gutter="0"/>
       <w:cols w:space="720"/>
       <w:docGrid w:linePitch="360"/>
@@ -2349,8 +1966,129 @@
 </w:document>
 </file>
 
+<file path=word/endnotes.xml><?xml version="1.0" encoding="utf-8"?>
+<w:endnotes xmlns:wpc="http://schemas.microsoft.com/office/word/2010/wordprocessingCanvas" xmlns:cx="http://schemas.microsoft.com/office/drawing/2014/chartex" xmlns:cx1="http://schemas.microsoft.com/office/drawing/2015/9/8/chartex" xmlns:cx2="http://schemas.microsoft.com/office/drawing/2015/10/21/chartex" xmlns:cx3="http://schemas.microsoft.com/office/drawing/2016/5/9/chartex" xmlns:cx4="http://schemas.microsoft.com/office/drawing/2016/5/10/chartex" xmlns:cx5="http://schemas.microsoft.com/office/drawing/2016/5/11/chartex" xmlns:cx6="http://schemas.microsoft.com/office/drawing/2016/5/12/chartex" xmlns:cx7="http://schemas.microsoft.com/office/drawing/2016/5/13/chartex" xmlns:cx8="http://schemas.microsoft.com/office/drawing/2016/5/14/chartex" xmlns:mc="http://schemas.openxmlformats.org/markup-compatibility/2006" xmlns:aink="http://schemas.microsoft.com/office/drawing/2016/ink" xmlns:am3d="http://schemas.microsoft.com/office/drawing/2017/model3d" xmlns:o="urn:schemas-microsoft-com:office:office" xmlns:oel="http://schemas.microsoft.com/office/2019/extlst" xmlns:r="http://schemas.openxmlformats.org/officeDocument/2006/relationships" xmlns:m="http://schemas.openxmlformats.org/officeDocument/2006/math" xmlns:v="urn:schemas-microsoft-com:vml" xmlns:wp14="http://schemas.microsoft.com/office/word/2010/wordprocessingDrawing" xmlns:wp="http://schemas.openxmlformats.org/drawingml/2006/wordprocessingDrawing" xmlns:w10="urn:schemas-microsoft-com:office:word" xmlns:w="http://schemas.openxmlformats.org/wordprocessingml/2006/main" xmlns:w14="http://schemas.microsoft.com/office/word/2010/wordml" xmlns:w15="http://schemas.microsoft.com/office/word/2012/wordml" xmlns:w16cex="http://schemas.microsoft.com/office/word/2018/wordml/cex" xmlns:w16cid="http://schemas.microsoft.com/office/word/2016/wordml/cid" xmlns:w16="http://schemas.microsoft.com/office/word/2018/wordml" xmlns:w16du="http://schemas.microsoft.com/office/word/2023/wordml/word16du" xmlns:w16sdtdh="http://schemas.microsoft.com/office/word/2020/wordml/sdtdatahash" xmlns:w16se="http://schemas.microsoft.com/office/word/2015/wordml/symex" xmlns:wpg="http://schemas.microsoft.com/office/word/2010/wordprocessingGroup" xmlns:wpi="http://schemas.microsoft.com/office/word/2010/wordprocessingInk" xmlns:wne="http://schemas.microsoft.com/office/word/2006/wordml" xmlns:wps="http://schemas.microsoft.com/office/word/2010/wordprocessingShape" mc:Ignorable="w14 w15 w16se w16cid w16 w16cex w16sdtdh wp14">
+  <w:endnote w:type="separator" w:id="-1">
+    <w:p>
+      <w:pPr>
+        <w:spacing w:after="0" w:line="240" w:lineRule="auto"/>
+      </w:pPr>
+      <w:r>
+        <w:separator/>
+      </w:r>
+    </w:p>
+  </w:endnote>
+  <w:endnote w:type="continuationSeparator" w:id="0">
+    <w:p>
+      <w:pPr>
+        <w:spacing w:after="0" w:line="240" w:lineRule="auto"/>
+      </w:pPr>
+      <w:r>
+        <w:continuationSeparator/>
+      </w:r>
+    </w:p>
+  </w:endnote>
+</w:endnotes>
+</file>
+
+<file path=word/footnotes.xml><?xml version="1.0" encoding="utf-8"?>
+<w:footnotes xmlns:wpc="http://schemas.microsoft.com/office/word/2010/wordprocessingCanvas" xmlns:cx="http://schemas.microsoft.com/office/drawing/2014/chartex" xmlns:cx1="http://schemas.microsoft.com/office/drawing/2015/9/8/chartex" xmlns:cx2="http://schemas.microsoft.com/office/drawing/2015/10/21/chartex" xmlns:cx3="http://schemas.microsoft.com/office/drawing/2016/5/9/chartex" xmlns:cx4="http://schemas.microsoft.com/office/drawing/2016/5/10/chartex" xmlns:cx5="http://schemas.microsoft.com/office/drawing/2016/5/11/chartex" xmlns:cx6="http://schemas.microsoft.com/office/drawing/2016/5/12/chartex" xmlns:cx7="http://schemas.microsoft.com/office/drawing/2016/5/13/chartex" xmlns:cx8="http://schemas.microsoft.com/office/drawing/2016/5/14/chartex" xmlns:mc="http://schemas.openxmlformats.org/markup-compatibility/2006" xmlns:aink="http://schemas.microsoft.com/office/drawing/2016/ink" xmlns:am3d="http://schemas.microsoft.com/office/drawing/2017/model3d" xmlns:o="urn:schemas-microsoft-com:office:office" xmlns:oel="http://schemas.microsoft.com/office/2019/extlst" xmlns:r="http://schemas.openxmlformats.org/officeDocument/2006/relationships" xmlns:m="http://schemas.openxmlformats.org/officeDocument/2006/math" xmlns:v="urn:schemas-microsoft-com:vml" xmlns:wp14="http://schemas.microsoft.com/office/word/2010/wordprocessingDrawing" xmlns:wp="http://schemas.openxmlformats.org/drawingml/2006/wordprocessingDrawing" xmlns:w10="urn:schemas-microsoft-com:office:word" xmlns:w="http://schemas.openxmlformats.org/wordprocessingml/2006/main" xmlns:w14="http://schemas.microsoft.com/office/word/2010/wordml" xmlns:w15="http://schemas.microsoft.com/office/word/2012/wordml" xmlns:w16cex="http://schemas.microsoft.com/office/word/2018/wordml/cex" xmlns:w16cid="http://schemas.microsoft.com/office/word/2016/wordml/cid" xmlns:w16="http://schemas.microsoft.com/office/word/2018/wordml" xmlns:w16du="http://schemas.microsoft.com/office/word/2023/wordml/word16du" xmlns:w16sdtdh="http://schemas.microsoft.com/office/word/2020/wordml/sdtdatahash" xmlns:w16se="http://schemas.microsoft.com/office/word/2015/wordml/symex" xmlns:wpg="http://schemas.microsoft.com/office/word/2010/wordprocessingGroup" xmlns:wpi="http://schemas.microsoft.com/office/word/2010/wordprocessingInk" xmlns:wne="http://schemas.microsoft.com/office/word/2006/wordml" xmlns:wps="http://schemas.microsoft.com/office/word/2010/wordprocessingShape" mc:Ignorable="w14 w15 w16se w16cid w16 w16cex w16sdtdh wp14">
+  <w:footnote w:type="separator" w:id="-1">
+    <w:p>
+      <w:pPr>
+        <w:spacing w:after="0" w:line="240" w:lineRule="auto"/>
+      </w:pPr>
+      <w:r>
+        <w:separator/>
+      </w:r>
+    </w:p>
+  </w:footnote>
+  <w:footnote w:type="continuationSeparator" w:id="0">
+    <w:p>
+      <w:pPr>
+        <w:spacing w:after="0" w:line="240" w:lineRule="auto"/>
+      </w:pPr>
+      <w:r>
+        <w:continuationSeparator/>
+      </w:r>
+    </w:p>
+  </w:footnote>
+</w:footnotes>
+</file>
+
+<file path=word/header1.xml><?xml version="1.0" encoding="utf-8"?>
+<w:hdr xmlns:wpc="http://schemas.microsoft.com/office/word/2010/wordprocessingCanvas" xmlns:cx="http://schemas.microsoft.com/office/drawing/2014/chartex" xmlns:cx1="http://schemas.microsoft.com/office/drawing/2015/9/8/chartex" xmlns:cx2="http://schemas.microsoft.com/office/drawing/2015/10/21/chartex" xmlns:cx3="http://schemas.microsoft.com/office/drawing/2016/5/9/chartex" xmlns:cx4="http://schemas.microsoft.com/office/drawing/2016/5/10/chartex" xmlns:cx5="http://schemas.microsoft.com/office/drawing/2016/5/11/chartex" xmlns:cx6="http://schemas.microsoft.com/office/drawing/2016/5/12/chartex" xmlns:cx7="http://schemas.microsoft.com/office/drawing/2016/5/13/chartex" xmlns:cx8="http://schemas.microsoft.com/office/drawing/2016/5/14/chartex" xmlns:mc="http://schemas.openxmlformats.org/markup-compatibility/2006" xmlns:aink="http://schemas.microsoft.com/office/drawing/2016/ink" xmlns:am3d="http://schemas.microsoft.com/office/drawing/2017/model3d" xmlns:o="urn:schemas-microsoft-com:office:office" xmlns:oel="http://schemas.microsoft.com/office/2019/extlst" xmlns:r="http://schemas.openxmlformats.org/officeDocument/2006/relationships" xmlns:m="http://schemas.openxmlformats.org/officeDocument/2006/math" xmlns:v="urn:schemas-microsoft-com:vml" xmlns:wp14="http://schemas.microsoft.com/office/word/2010/wordprocessingDrawing" xmlns:wp="http://schemas.openxmlformats.org/drawingml/2006/wordprocessingDrawing" xmlns:w10="urn:schemas-microsoft-com:office:word" xmlns:w="http://schemas.openxmlformats.org/wordprocessingml/2006/main" xmlns:w14="http://schemas.microsoft.com/office/word/2010/wordml" xmlns:w15="http://schemas.microsoft.com/office/word/2012/wordml" xmlns:w16cex="http://schemas.microsoft.com/office/word/2018/wordml/cex" xmlns:w16cid="http://schemas.microsoft.com/office/word/2016/wordml/cid" xmlns:w16="http://schemas.microsoft.com/office/word/2018/wordml" xmlns:w16du="http://schemas.microsoft.com/office/word/2023/wordml/word16du" xmlns:w16sdtdh="http://schemas.microsoft.com/office/word/2020/wordml/sdtdatahash" xmlns:w16se="http://schemas.microsoft.com/office/word/2015/wordml/symex" xmlns:wpg="http://schemas.microsoft.com/office/word/2010/wordprocessingGroup" xmlns:wpi="http://schemas.microsoft.com/office/word/2010/wordprocessingInk" xmlns:wne="http://schemas.microsoft.com/office/word/2006/wordml" xmlns:wps="http://schemas.microsoft.com/office/word/2010/wordprocessingShape" mc:Ignorable="w14 w15 w16se w16cid w16 w16cex w16sdtdh wp14">
+  <w:p>
+    <w:pPr>
+      <w:pStyle w:val="Encabezado"/>
+    </w:pPr>
+    <w:r>
+      <w:rPr>
+        <w:noProof/>
+      </w:rPr>
+      <w:drawing>
+        <wp:anchor distT="0" distB="0" distL="114300" distR="114300" simplePos="0" relativeHeight="251659264" behindDoc="0" locked="0" layoutInCell="1" allowOverlap="1" wp14:anchorId="1BCF4A3F" wp14:editId="0B2EC857">
+          <wp:simplePos x="0" y="0"/>
+          <wp:positionH relativeFrom="column">
+            <wp:posOffset>-784860</wp:posOffset>
+          </wp:positionH>
+          <wp:positionV relativeFrom="paragraph">
+            <wp:posOffset>-381000</wp:posOffset>
+          </wp:positionV>
+          <wp:extent cx="878840" cy="829310"/>
+          <wp:effectExtent l="0" t="0" r="0" b="8890"/>
+          <wp:wrapNone/>
+          <wp:docPr id="895611102" name="Imagen 1" descr="Imagen que contiene Logotipo&#10;&#10;Descripción generada automáticamente"/>
+          <wp:cNvGraphicFramePr>
+            <a:graphicFrameLocks xmlns:a="http://schemas.openxmlformats.org/drawingml/2006/main" noChangeAspect="1"/>
+          </wp:cNvGraphicFramePr>
+          <a:graphic xmlns:a="http://schemas.openxmlformats.org/drawingml/2006/main">
+            <a:graphicData uri="http://schemas.openxmlformats.org/drawingml/2006/picture">
+              <pic:pic xmlns:pic="http://schemas.openxmlformats.org/drawingml/2006/picture">
+                <pic:nvPicPr>
+                  <pic:cNvPr id="895611102" name="Imagen 1" descr="Imagen que contiene Logotipo&#10;&#10;Descripción generada automáticamente"/>
+                  <pic:cNvPicPr>
+                    <a:picLocks noChangeAspect="1" noChangeArrowheads="1"/>
+                  </pic:cNvPicPr>
+                </pic:nvPicPr>
+                <pic:blipFill>
+                  <a:blip r:embed="rId1">
+                    <a:extLst>
+                      <a:ext uri="{28A0092B-C50C-407E-A947-70E740481C1C}">
+                        <a14:useLocalDpi xmlns:a14="http://schemas.microsoft.com/office/drawing/2010/main" val="0"/>
+                      </a:ext>
+                    </a:extLst>
+                  </a:blip>
+                  <a:srcRect/>
+                  <a:stretch>
+                    <a:fillRect/>
+                  </a:stretch>
+                </pic:blipFill>
+                <pic:spPr bwMode="auto">
+                  <a:xfrm>
+                    <a:off x="0" y="0"/>
+                    <a:ext cx="878840" cy="829310"/>
+                  </a:xfrm>
+                  <a:prstGeom prst="rect">
+                    <a:avLst/>
+                  </a:prstGeom>
+                  <a:noFill/>
+                  <a:ln>
+                    <a:noFill/>
+                  </a:ln>
+                </pic:spPr>
+              </pic:pic>
+            </a:graphicData>
+          </a:graphic>
+        </wp:anchor>
+      </w:drawing>
+    </w:r>
+  </w:p>
+</w:hdr>
+</file>
+
 <file path=word/numbering.xml><?xml version="1.0" encoding="utf-8"?>
-<w:numbering xmlns:wpc="http://schemas.microsoft.com/office/word/2010/wordprocessingCanvas" xmlns:cx="http://schemas.microsoft.com/office/drawing/2014/chartex" xmlns:cx1="http://schemas.microsoft.com/office/drawing/2015/9/8/chartex" xmlns:cx2="http://schemas.microsoft.com/office/drawing/2015/10/21/chartex" xmlns:cx3="http://schemas.microsoft.com/office/drawing/2016/5/9/chartex" xmlns:cx4="http://schemas.microsoft.com/office/drawing/2016/5/10/chartex" xmlns:cx5="http://schemas.microsoft.com/office/drawing/2016/5/11/chartex" xmlns:cx6="http://schemas.microsoft.com/office/drawing/2016/5/12/chartex" xmlns:cx7="http://schemas.microsoft.com/office/drawing/2016/5/13/chartex" xmlns:cx8="http://schemas.microsoft.com/office/drawing/2016/5/14/chartex" xmlns:mc="http://schemas.openxmlformats.org/markup-compatibility/2006" xmlns:aink="http://schemas.microsoft.com/office/drawing/2016/ink" xmlns:am3d="http://schemas.microsoft.com/office/drawing/2017/model3d" xmlns:o="urn:schemas-microsoft-com:office:office" xmlns:oel="http://schemas.microsoft.com/office/2019/extlst" xmlns:r="http://schemas.openxmlformats.org/officeDocument/2006/relationships" xmlns:m="http://schemas.openxmlformats.org/officeDocument/2006/math" xmlns:v="urn:schemas-microsoft-com:vml" xmlns:wp14="http://schemas.microsoft.com/office/word/2010/wordprocessingDrawing" xmlns:wp="http://schemas.openxmlformats.org/drawingml/2006/wordprocessingDrawing" xmlns:w10="urn:schemas-microsoft-com:office:word" xmlns:w="http://schemas.openxmlformats.org/wordprocessingml/2006/main" xmlns:w14="http://schemas.microsoft.com/office/word/2010/wordml" xmlns:w15="http://schemas.microsoft.com/office/word/2012/wordml" xmlns:w16cex="http://schemas.microsoft.com/office/word/2018/wordml/cex" xmlns:w16cid="http://schemas.microsoft.com/office/word/2016/wordml/cid" xmlns:w16="http://schemas.microsoft.com/office/word/2018/wordml" xmlns:w16sdtdh="http://schemas.microsoft.com/office/word/2020/wordml/sdtdatahash" xmlns:w16se="http://schemas.microsoft.com/office/word/2015/wordml/symex" xmlns:wpg="http://schemas.microsoft.com/office/word/2010/wordprocessingGroup" xmlns:wpi="http://schemas.microsoft.com/office/word/2010/wordprocessingInk" xmlns:wne="http://schemas.microsoft.com/office/word/2006/wordml" xmlns:wps="http://schemas.microsoft.com/office/word/2010/wordprocessingShape" mc:Ignorable="w14 w15 w16se w16cid w16 w16cex w16sdtdh wp14">
+<w:numbering xmlns:wpc="http://schemas.microsoft.com/office/word/2010/wordprocessingCanvas" xmlns:cx="http://schemas.microsoft.com/office/drawing/2014/chartex" xmlns:cx1="http://schemas.microsoft.com/office/drawing/2015/9/8/chartex" xmlns:cx2="http://schemas.microsoft.com/office/drawing/2015/10/21/chartex" xmlns:cx3="http://schemas.microsoft.com/office/drawing/2016/5/9/chartex" xmlns:cx4="http://schemas.microsoft.com/office/drawing/2016/5/10/chartex" xmlns:cx5="http://schemas.microsoft.com/office/drawing/2016/5/11/chartex" xmlns:cx6="http://schemas.microsoft.com/office/drawing/2016/5/12/chartex" xmlns:cx7="http://schemas.microsoft.com/office/drawing/2016/5/13/chartex" xmlns:cx8="http://schemas.microsoft.com/office/drawing/2016/5/14/chartex" xmlns:mc="http://schemas.openxmlformats.org/markup-compatibility/2006" xmlns:aink="http://schemas.microsoft.com/office/drawing/2016/ink" xmlns:am3d="http://schemas.microsoft.com/office/drawing/2017/model3d" xmlns:o="urn:schemas-microsoft-com:office:office" xmlns:oel="http://schemas.microsoft.com/office/2019/extlst" xmlns:r="http://schemas.openxmlformats.org/officeDocument/2006/relationships" xmlns:m="http://schemas.openxmlformats.org/officeDocument/2006/math" xmlns:v="urn:schemas-microsoft-com:vml" xmlns:wp14="http://schemas.microsoft.com/office/word/2010/wordprocessingDrawing" xmlns:wp="http://schemas.openxmlformats.org/drawingml/2006/wordprocessingDrawing" xmlns:w10="urn:schemas-microsoft-com:office:word" xmlns:w="http://schemas.openxmlformats.org/wordprocessingml/2006/main" xmlns:w14="http://schemas.microsoft.com/office/word/2010/wordml" xmlns:w15="http://schemas.microsoft.com/office/word/2012/wordml" xmlns:w16cex="http://schemas.microsoft.com/office/word/2018/wordml/cex" xmlns:w16cid="http://schemas.microsoft.com/office/word/2016/wordml/cid" xmlns:w16="http://schemas.microsoft.com/office/word/2018/wordml" xmlns:w16du="http://schemas.microsoft.com/office/word/2023/wordml/word16du" xmlns:w16sdtdh="http://schemas.microsoft.com/office/word/2020/wordml/sdtdatahash" xmlns:w16se="http://schemas.microsoft.com/office/word/2015/wordml/symex" xmlns:wpg="http://schemas.microsoft.com/office/word/2010/wordprocessingGroup" xmlns:wpi="http://schemas.microsoft.com/office/word/2010/wordprocessingInk" xmlns:wne="http://schemas.microsoft.com/office/word/2006/wordml" xmlns:wps="http://schemas.microsoft.com/office/word/2010/wordprocessingShape" mc:Ignorable="w14 w15 w16se w16cid w16 w16cex w16sdtdh wp14">
   <w:abstractNum w:abstractNumId="0" w15:restartNumberingAfterBreak="0">
     <w:nsid w:val="0016CA58"/>
     <w:multiLevelType w:val="hybridMultilevel"/>
@@ -2804,7 +2542,7 @@
   <w:docDefaults>
     <w:rPrDefault>
       <w:rPr>
-        <w:rFonts w:asciiTheme="minorHAnsi" w:hAnsiTheme="minorHAnsi" w:eastAsiaTheme="minorHAnsi" w:cstheme="minorBidi"/>
+        <w:rFonts w:asciiTheme="minorHAnsi" w:eastAsiaTheme="minorHAnsi" w:hAnsiTheme="minorHAnsi" w:cstheme="minorBidi"/>
         <w:sz w:val="22"/>
         <w:szCs w:val="22"/>
         <w:lang w:val="en-US" w:eastAsia="en-US" w:bidi="ar-SA"/>
@@ -2819,14 +2557,14 @@
   <w:latentStyles w:defLockedState="0" w:defUIPriority="99" w:defSemiHidden="0" w:defUnhideWhenUsed="0" w:defQFormat="0" w:count="376">
     <w:lsdException w:name="Normal" w:uiPriority="0" w:qFormat="1"/>
     <w:lsdException w:name="heading 1" w:uiPriority="9" w:qFormat="1"/>
-    <w:lsdException w:name="heading 2" w:uiPriority="9" w:semiHidden="1" w:unhideWhenUsed="1" w:qFormat="1"/>
-    <w:lsdException w:name="heading 3" w:uiPriority="9" w:semiHidden="1" w:unhideWhenUsed="1" w:qFormat="1"/>
-    <w:lsdException w:name="heading 4" w:uiPriority="9" w:semiHidden="1" w:unhideWhenUsed="1" w:qFormat="1"/>
-    <w:lsdException w:name="heading 5" w:uiPriority="9" w:semiHidden="1" w:unhideWhenUsed="1" w:qFormat="1"/>
-    <w:lsdException w:name="heading 6" w:uiPriority="9" w:semiHidden="1" w:unhideWhenUsed="1" w:qFormat="1"/>
-    <w:lsdException w:name="heading 7" w:uiPriority="9" w:semiHidden="1" w:unhideWhenUsed="1" w:qFormat="1"/>
-    <w:lsdException w:name="heading 8" w:uiPriority="9" w:semiHidden="1" w:unhideWhenUsed="1" w:qFormat="1"/>
-    <w:lsdException w:name="heading 9" w:uiPriority="9" w:semiHidden="1" w:unhideWhenUsed="1" w:qFormat="1"/>
+    <w:lsdException w:name="heading 2" w:semiHidden="1" w:uiPriority="9" w:unhideWhenUsed="1" w:qFormat="1"/>
+    <w:lsdException w:name="heading 3" w:semiHidden="1" w:uiPriority="9" w:unhideWhenUsed="1" w:qFormat="1"/>
+    <w:lsdException w:name="heading 4" w:semiHidden="1" w:uiPriority="9" w:unhideWhenUsed="1" w:qFormat="1"/>
+    <w:lsdException w:name="heading 5" w:semiHidden="1" w:uiPriority="9" w:unhideWhenUsed="1" w:qFormat="1"/>
+    <w:lsdException w:name="heading 6" w:semiHidden="1" w:uiPriority="9" w:unhideWhenUsed="1" w:qFormat="1"/>
+    <w:lsdException w:name="heading 7" w:semiHidden="1" w:uiPriority="9" w:unhideWhenUsed="1" w:qFormat="1"/>
+    <w:lsdException w:name="heading 8" w:semiHidden="1" w:uiPriority="9" w:unhideWhenUsed="1" w:qFormat="1"/>
+    <w:lsdException w:name="heading 9" w:semiHidden="1" w:uiPriority="9" w:unhideWhenUsed="1" w:qFormat="1"/>
     <w:lsdException w:name="index 1" w:semiHidden="1" w:unhideWhenUsed="1"/>
     <w:lsdException w:name="index 2" w:semiHidden="1" w:unhideWhenUsed="1"/>
     <w:lsdException w:name="index 3" w:semiHidden="1" w:unhideWhenUsed="1"/>
@@ -2836,22 +2574,22 @@
     <w:lsdException w:name="index 7" w:semiHidden="1" w:unhideWhenUsed="1"/>
     <w:lsdException w:name="index 8" w:semiHidden="1" w:unhideWhenUsed="1"/>
     <w:lsdException w:name="index 9" w:semiHidden="1" w:unhideWhenUsed="1"/>
-    <w:lsdException w:name="toc 1" w:uiPriority="39" w:semiHidden="1" w:unhideWhenUsed="1"/>
-    <w:lsdException w:name="toc 2" w:uiPriority="39" w:semiHidden="1" w:unhideWhenUsed="1"/>
-    <w:lsdException w:name="toc 3" w:uiPriority="39" w:semiHidden="1" w:unhideWhenUsed="1"/>
-    <w:lsdException w:name="toc 4" w:uiPriority="39" w:semiHidden="1" w:unhideWhenUsed="1"/>
-    <w:lsdException w:name="toc 5" w:uiPriority="39" w:semiHidden="1" w:unhideWhenUsed="1"/>
-    <w:lsdException w:name="toc 6" w:uiPriority="39" w:semiHidden="1" w:unhideWhenUsed="1"/>
-    <w:lsdException w:name="toc 7" w:uiPriority="39" w:semiHidden="1" w:unhideWhenUsed="1"/>
-    <w:lsdException w:name="toc 8" w:uiPriority="39" w:semiHidden="1" w:unhideWhenUsed="1"/>
-    <w:lsdException w:name="toc 9" w:uiPriority="39" w:semiHidden="1" w:unhideWhenUsed="1"/>
+    <w:lsdException w:name="toc 1" w:semiHidden="1" w:uiPriority="39" w:unhideWhenUsed="1"/>
+    <w:lsdException w:name="toc 2" w:semiHidden="1" w:uiPriority="39" w:unhideWhenUsed="1"/>
+    <w:lsdException w:name="toc 3" w:semiHidden="1" w:uiPriority="39" w:unhideWhenUsed="1"/>
+    <w:lsdException w:name="toc 4" w:semiHidden="1" w:uiPriority="39" w:unhideWhenUsed="1"/>
+    <w:lsdException w:name="toc 5" w:semiHidden="1" w:uiPriority="39" w:unhideWhenUsed="1"/>
+    <w:lsdException w:name="toc 6" w:semiHidden="1" w:uiPriority="39" w:unhideWhenUsed="1"/>
+    <w:lsdException w:name="toc 7" w:semiHidden="1" w:uiPriority="39" w:unhideWhenUsed="1"/>
+    <w:lsdException w:name="toc 8" w:semiHidden="1" w:uiPriority="39" w:unhideWhenUsed="1"/>
+    <w:lsdException w:name="toc 9" w:semiHidden="1" w:uiPriority="39" w:unhideWhenUsed="1"/>
     <w:lsdException w:name="Normal Indent" w:semiHidden="1" w:unhideWhenUsed="1"/>
     <w:lsdException w:name="footnote text" w:semiHidden="1" w:unhideWhenUsed="1"/>
     <w:lsdException w:name="annotation text" w:semiHidden="1" w:unhideWhenUsed="1"/>
     <w:lsdException w:name="header" w:semiHidden="1" w:unhideWhenUsed="1"/>
     <w:lsdException w:name="footer" w:semiHidden="1" w:unhideWhenUsed="1"/>
     <w:lsdException w:name="index heading" w:semiHidden="1" w:unhideWhenUsed="1"/>
-    <w:lsdException w:name="caption" w:uiPriority="35" w:semiHidden="1" w:unhideWhenUsed="1" w:qFormat="1"/>
+    <w:lsdException w:name="caption" w:semiHidden="1" w:uiPriority="35" w:unhideWhenUsed="1" w:qFormat="1"/>
     <w:lsdException w:name="table of figures" w:semiHidden="1" w:unhideWhenUsed="1"/>
     <w:lsdException w:name="envelope address" w:semiHidden="1" w:unhideWhenUsed="1"/>
     <w:lsdException w:name="envelope return" w:semiHidden="1" w:unhideWhenUsed="1"/>
@@ -2882,7 +2620,7 @@
     <w:lsdException w:name="Title" w:uiPriority="10" w:qFormat="1"/>
     <w:lsdException w:name="Closing" w:semiHidden="1" w:unhideWhenUsed="1"/>
     <w:lsdException w:name="Signature" w:semiHidden="1" w:unhideWhenUsed="1"/>
-    <w:lsdException w:name="Default Paragraph Font" w:uiPriority="1" w:semiHidden="1" w:unhideWhenUsed="1"/>
+    <w:lsdException w:name="Default Paragraph Font" w:semiHidden="1" w:uiPriority="1" w:unhideWhenUsed="1"/>
     <w:lsdException w:name="Body Text" w:semiHidden="1" w:unhideWhenUsed="1"/>
     <w:lsdException w:name="Body Text Indent" w:semiHidden="1" w:unhideWhenUsed="1"/>
     <w:lsdException w:name="List Continue" w:semiHidden="1" w:unhideWhenUsed="1"/>
@@ -3082,8 +2820,8 @@
     <w:lsdException w:name="Subtle Reference" w:uiPriority="31" w:qFormat="1"/>
     <w:lsdException w:name="Intense Reference" w:uiPriority="32" w:qFormat="1"/>
     <w:lsdException w:name="Book Title" w:uiPriority="33" w:qFormat="1"/>
-    <w:lsdException w:name="Bibliography" w:uiPriority="37" w:semiHidden="1" w:unhideWhenUsed="1"/>
-    <w:lsdException w:name="TOC Heading" w:uiPriority="39" w:semiHidden="1" w:unhideWhenUsed="1" w:qFormat="1"/>
+    <w:lsdException w:name="Bibliography" w:semiHidden="1" w:uiPriority="37" w:unhideWhenUsed="1"/>
+    <w:lsdException w:name="TOC Heading" w:semiHidden="1" w:uiPriority="39" w:unhideWhenUsed="1" w:qFormat="1"/>
     <w:lsdException w:name="Plain Table 1" w:uiPriority="41"/>
     <w:lsdException w:name="Plain Table 2" w:uiPriority="42"/>
     <w:lsdException w:name="Plain Table 3" w:uiPriority="43"/>
@@ -3194,17 +2932,20 @@
     <w:lsdException w:name="Unresolved Mention" w:semiHidden="1" w:unhideWhenUsed="1"/>
     <w:lsdException w:name="Smart Link" w:semiHidden="1" w:unhideWhenUsed="1"/>
   </w:latentStyles>
-  <w:style w:type="paragraph" w:styleId="Normal" w:default="1">
+  <w:style w:type="paragraph" w:default="1" w:styleId="Normal">
     <w:name w:val="Normal"/>
     <w:qFormat/>
+    <w:rPr>
+      <w:lang w:val="es-MX"/>
+    </w:rPr>
   </w:style>
-  <w:style w:type="character" w:styleId="DefaultParagraphFont" w:default="1">
+  <w:style w:type="character" w:default="1" w:styleId="Fuentedeprrafopredeter">
     <w:name w:val="Default Paragraph Font"/>
     <w:uiPriority w:val="1"/>
     <w:semiHidden/>
     <w:unhideWhenUsed/>
   </w:style>
-  <w:style w:type="table" w:styleId="TableNormal" w:default="1">
+  <w:style w:type="table" w:default="1" w:styleId="Tablanormal">
     <w:name w:val="Normal Table"/>
     <w:uiPriority w:val="99"/>
     <w:semiHidden/>
@@ -3219,15 +2960,15 @@
       </w:tblCellMar>
     </w:tblPr>
   </w:style>
-  <w:style w:type="numbering" w:styleId="NoList" w:default="1">
+  <w:style w:type="numbering" w:default="1" w:styleId="Sinlista">
     <w:name w:val="No List"/>
     <w:uiPriority w:val="99"/>
     <w:semiHidden/>
     <w:unhideWhenUsed/>
   </w:style>
-  <w:style w:type="table" w:styleId="TableGrid">
+  <w:style w:type="table" w:styleId="Tablaconcuadrcula">
     <w:name w:val="Table Grid"/>
-    <w:basedOn w:val="TableNormal"/>
+    <w:basedOn w:val="Tablanormal"/>
     <w:uiPriority w:val="59"/>
     <w:rsid w:val="00FB4123"/>
     <w:pPr>
@@ -3235,16 +2976,16 @@
     </w:pPr>
     <w:tblPr>
       <w:tblBorders>
-        <w:top w:val="single" w:color="000000" w:themeColor="text1" w:sz="4" w:space="0"/>
-        <w:left w:val="single" w:color="000000" w:themeColor="text1" w:sz="4" w:space="0"/>
-        <w:bottom w:val="single" w:color="000000" w:themeColor="text1" w:sz="4" w:space="0"/>
-        <w:right w:val="single" w:color="000000" w:themeColor="text1" w:sz="4" w:space="0"/>
-        <w:insideH w:val="single" w:color="000000" w:themeColor="text1" w:sz="4" w:space="0"/>
-        <w:insideV w:val="single" w:color="000000" w:themeColor="text1" w:sz="4" w:space="0"/>
+        <w:top w:val="single" w:sz="4" w:space="0" w:color="000000" w:themeColor="text1"/>
+        <w:left w:val="single" w:sz="4" w:space="0" w:color="000000" w:themeColor="text1"/>
+        <w:bottom w:val="single" w:sz="4" w:space="0" w:color="000000" w:themeColor="text1"/>
+        <w:right w:val="single" w:sz="4" w:space="0" w:color="000000" w:themeColor="text1"/>
+        <w:insideH w:val="single" w:sz="4" w:space="0" w:color="000000" w:themeColor="text1"/>
+        <w:insideV w:val="single" w:sz="4" w:space="0" w:color="000000" w:themeColor="text1"/>
       </w:tblBorders>
     </w:tblPr>
   </w:style>
-  <w:style w:type="paragraph" w:styleId="ListParagraph">
+  <w:style w:type="paragraph" w:styleId="Prrafodelista">
     <w:name w:val="List Paragraph"/>
     <w:basedOn w:val="Normal"/>
     <w:uiPriority w:val="34"/>
@@ -3254,13 +2995,69 @@
       <w:contextualSpacing/>
     </w:pPr>
   </w:style>
-  <w:style xmlns:w14="http://schemas.microsoft.com/office/word/2010/wordml" xmlns:mc="http://schemas.openxmlformats.org/markup-compatibility/2006" xmlns:w="http://schemas.openxmlformats.org/wordprocessingml/2006/main" w:type="character" w:styleId="Hyperlink" mc:Ignorable="w14">
-    <w:name xmlns:w="http://schemas.openxmlformats.org/wordprocessingml/2006/main" w:val="Hyperlink"/>
-    <w:basedOn xmlns:w="http://schemas.openxmlformats.org/wordprocessingml/2006/main" w:val="DefaultParagraphFont"/>
-    <w:uiPriority xmlns:w="http://schemas.openxmlformats.org/wordprocessingml/2006/main" w:val="99"/>
-    <w:unhideWhenUsed xmlns:w="http://schemas.openxmlformats.org/wordprocessingml/2006/main"/>
-    <w:rPr xmlns:w="http://schemas.openxmlformats.org/wordprocessingml/2006/main">
+  <w:style w:type="character" w:styleId="Hipervnculo">
+    <w:name w:val="Hyperlink"/>
+    <w:basedOn w:val="Fuentedeprrafopredeter"/>
+    <w:uiPriority w:val="99"/>
+    <w:unhideWhenUsed/>
+    <w:rPr>
       <w:color w:val="0563C1" w:themeColor="hyperlink"/>
+      <w:u w:val="single"/>
+    </w:rPr>
+  </w:style>
+  <w:style w:type="paragraph" w:styleId="Encabezado">
+    <w:name w:val="header"/>
+    <w:basedOn w:val="Normal"/>
+    <w:link w:val="EncabezadoCar"/>
+    <w:uiPriority w:val="99"/>
+    <w:unhideWhenUsed/>
+    <w:rsid w:val="008A3087"/>
+    <w:pPr>
+      <w:tabs>
+        <w:tab w:val="center" w:pos="4419"/>
+        <w:tab w:val="right" w:pos="8838"/>
+      </w:tabs>
+      <w:spacing w:after="0" w:line="240" w:lineRule="auto"/>
+    </w:pPr>
+  </w:style>
+  <w:style w:type="character" w:customStyle="1" w:styleId="EncabezadoCar">
+    <w:name w:val="Encabezado Car"/>
+    <w:basedOn w:val="Fuentedeprrafopredeter"/>
+    <w:link w:val="Encabezado"/>
+    <w:uiPriority w:val="99"/>
+    <w:rsid w:val="008A3087"/>
+  </w:style>
+  <w:style w:type="paragraph" w:styleId="Piedepgina">
+    <w:name w:val="footer"/>
+    <w:basedOn w:val="Normal"/>
+    <w:link w:val="PiedepginaCar"/>
+    <w:uiPriority w:val="99"/>
+    <w:unhideWhenUsed/>
+    <w:rsid w:val="008A3087"/>
+    <w:pPr>
+      <w:tabs>
+        <w:tab w:val="center" w:pos="4419"/>
+        <w:tab w:val="right" w:pos="8838"/>
+      </w:tabs>
+      <w:spacing w:after="0" w:line="240" w:lineRule="auto"/>
+    </w:pPr>
+  </w:style>
+  <w:style w:type="character" w:customStyle="1" w:styleId="PiedepginaCar">
+    <w:name w:val="Pie de página Car"/>
+    <w:basedOn w:val="Fuentedeprrafopredeter"/>
+    <w:link w:val="Piedepgina"/>
+    <w:uiPriority w:val="99"/>
+    <w:rsid w:val="008A3087"/>
+  </w:style>
+  <w:style w:type="character" w:styleId="Hipervnculovisitado">
+    <w:name w:val="FollowedHyperlink"/>
+    <w:basedOn w:val="Fuentedeprrafopredeter"/>
+    <w:uiPriority w:val="99"/>
+    <w:semiHidden/>
+    <w:unhideWhenUsed/>
+    <w:rsid w:val="00E54CB4"/>
+    <w:rPr>
+      <w:color w:val="954F72" w:themeColor="followedHyperlink"/>
       <w:u w:val="single"/>
     </w:rPr>
   </w:style>

</xml_diff>